<commit_message>
modificado Doc Iteracion 1 Fase Elaboracion
</commit_message>
<xml_diff>
--- a/Gestion del Proyecto/Planificacion/Plan de Iteración -1- fase Elaboración.docx
+++ b/Gestion del Proyecto/Planificacion/Plan de Iteración -1- fase Elaboración.docx
@@ -1497,7 +1497,7 @@
               </mc:Choice>
               <mc:Fallback>
                 <w:pict>
-                  <v:rect w14:anchorId="666A976D" id="Rectangle 17" o:spid="_x0000_s1026" style="position:absolute;margin-left:315.7pt;margin-top:-95.5pt;width:195.35pt;height:864.15pt;z-index:-251645952;visibility:visible;mso-wrap-style:square;mso-width-percent:0;mso-height-percent:0;mso-wrap-distance-left:9pt;mso-wrap-distance-top:0;mso-wrap-distance-right:9pt;mso-wrap-distance-bottom:0;mso-position-horizontal:absolute;mso-position-horizontal-relative:margin;mso-position-vertical:absolute;mso-position-vertical-relative:margin;mso-width-percent:0;mso-height-percent:0;mso-width-relative:page;mso-height-relative:page;v-text-anchor:top" o:gfxdata="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" fillcolor="#92d050" strokecolor="#ffc000">
+                  <v:rect w14:anchorId="72844B44" id="Rectangle 17" o:spid="_x0000_s1026" style="position:absolute;margin-left:315.7pt;margin-top:-95.5pt;width:195.35pt;height:864.15pt;z-index:-251645952;visibility:visible;mso-wrap-style:square;mso-width-percent:0;mso-height-percent:0;mso-wrap-distance-left:9pt;mso-wrap-distance-top:0;mso-wrap-distance-right:9pt;mso-wrap-distance-bottom:0;mso-position-horizontal:absolute;mso-position-horizontal-relative:margin;mso-position-vertical:absolute;mso-position-vertical-relative:margin;mso-width-percent:0;mso-height-percent:0;mso-width-relative:page;mso-height-relative:page;v-text-anchor:top" o:gfxdata="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" fillcolor="#92d050" strokecolor="#ffc000">
                     <w10:wrap type="square" anchorx="margin" anchory="margin"/>
                   </v:rect>
                 </w:pict>
@@ -3434,7 +3434,28 @@
           <w:szCs w:val="22"/>
           <w:lang w:val="es-AR"/>
         </w:rPr>
-        <w:t>Documento Modelo de Datos</w:t>
+        <w:t>Reunión de Grupo</w:t>
+      </w:r>
+    </w:p>
+    <w:p>
+      <w:pPr>
+        <w:pStyle w:val="Default"/>
+        <w:ind w:left="1416"/>
+        <w:rPr>
+          <w:color w:val="auto"/>
+          <w:sz w:val="22"/>
+          <w:szCs w:val="22"/>
+          <w:lang w:val="es-AR"/>
+        </w:rPr>
+      </w:pPr>
+      <w:r>
+        <w:rPr>
+          <w:color w:val="auto"/>
+          <w:sz w:val="22"/>
+          <w:szCs w:val="22"/>
+          <w:lang w:val="es-AR"/>
+        </w:rPr>
+        <w:t>Destinada controlar el Plan de Proyecto.</w:t>
       </w:r>
     </w:p>
     <w:p>
@@ -3460,7 +3481,7 @@
           <w:szCs w:val="22"/>
           <w:lang w:val="es-AR"/>
         </w:rPr>
-        <w:t>Documento de Diseño Prototipos de Interfaz</w:t>
+        <w:t>Documento Resumen Reunión de grupo</w:t>
       </w:r>
     </w:p>
     <w:p>
@@ -3486,7 +3507,7 @@
           <w:szCs w:val="22"/>
           <w:lang w:val="es-AR"/>
         </w:rPr>
-        <w:t>Documento Gestión de Riesgos</w:t>
+        <w:t>Documento Modelo de Datos</w:t>
       </w:r>
     </w:p>
     <w:p>
@@ -3512,7 +3533,7 @@
           <w:szCs w:val="22"/>
           <w:lang w:val="es-AR"/>
         </w:rPr>
-        <w:t>Documento Especificación de Casos de Uso</w:t>
+        <w:t>Documento de Diseño Prototipos de Interfaz</w:t>
       </w:r>
     </w:p>
     <w:p>
@@ -3538,7 +3559,29 @@
           <w:szCs w:val="22"/>
           <w:lang w:val="es-AR"/>
         </w:rPr>
-        <w:t>Documento Modelo de Casos de Uso</w:t>
+        <w:t>Documento Gestión de Riesgos</w:t>
+      </w:r>
+    </w:p>
+    <w:p>
+      <w:pPr>
+        <w:pStyle w:val="Default"/>
+        <w:ind w:left="1416"/>
+        <w:jc w:val="both"/>
+        <w:rPr>
+          <w:color w:val="auto"/>
+          <w:sz w:val="22"/>
+          <w:szCs w:val="22"/>
+          <w:lang w:val="es-AR"/>
+        </w:rPr>
+      </w:pPr>
+      <w:r>
+        <w:rPr>
+          <w:color w:val="auto"/>
+          <w:sz w:val="22"/>
+          <w:szCs w:val="22"/>
+          <w:lang w:val="es-AR"/>
+        </w:rPr>
+        <w:t>Revisar los riesgos del documento definido para evaluar si es necesario efectuar algún plan de contingencia o remediación respecto de la ocurrencia de alguno.</w:t>
       </w:r>
     </w:p>
     <w:p>
@@ -3564,7 +3607,7 @@
           <w:szCs w:val="22"/>
           <w:lang w:val="es-AR"/>
         </w:rPr>
-        <w:t>Documento Plan de Proyecto</w:t>
+        <w:t>Documento Especificación de Casos de Uso</w:t>
       </w:r>
     </w:p>
     <w:p>
@@ -3590,7 +3633,7 @@
           <w:szCs w:val="22"/>
           <w:lang w:val="es-AR"/>
         </w:rPr>
-        <w:t>Documento Especificación de Requerimientos (Contrato Cliente)</w:t>
+        <w:t>Documento Modelo de Casos de Uso</w:t>
       </w:r>
     </w:p>
     <w:p>
@@ -3616,7 +3659,38 @@
           <w:szCs w:val="22"/>
           <w:lang w:val="es-AR"/>
         </w:rPr>
-        <w:t>Documento Plan de Pruebas</w:t>
+        <w:t>Reunión de Grupo</w:t>
+      </w:r>
+    </w:p>
+    <w:p>
+      <w:pPr>
+        <w:pStyle w:val="Default"/>
+        <w:ind w:left="1416"/>
+        <w:jc w:val="both"/>
+        <w:rPr>
+          <w:color w:val="auto"/>
+          <w:sz w:val="22"/>
+          <w:szCs w:val="22"/>
+          <w:lang w:val="es-AR"/>
+        </w:rPr>
+      </w:pPr>
+      <w:r>
+        <w:rPr>
+          <w:color w:val="auto"/>
+          <w:sz w:val="22"/>
+          <w:szCs w:val="22"/>
+          <w:lang w:val="es-AR"/>
+        </w:rPr>
+        <w:t xml:space="preserve">Destinada a establecer lineamientos generales </w:t>
+      </w:r>
+      <w:r>
+        <w:rPr>
+          <w:color w:val="auto"/>
+          <w:sz w:val="22"/>
+          <w:szCs w:val="22"/>
+          <w:lang w:val="es-AR"/>
+        </w:rPr>
+        <w:t>y controlar avances de actividades.</w:t>
       </w:r>
     </w:p>
     <w:p>
@@ -3642,7 +3716,7 @@
           <w:szCs w:val="22"/>
           <w:lang w:val="es-AR"/>
         </w:rPr>
-        <w:t>Documento Plan de Calidad</w:t>
+        <w:t>Documento Resumen Reunión de grupo</w:t>
       </w:r>
     </w:p>
     <w:p>
@@ -3668,7 +3742,38 @@
           <w:szCs w:val="22"/>
           <w:lang w:val="es-AR"/>
         </w:rPr>
-        <w:t>Estimación Casos de Uso</w:t>
+        <w:t>Documento Plan de Proyecto</w:t>
+      </w:r>
+    </w:p>
+    <w:p>
+      <w:pPr>
+        <w:pStyle w:val="Default"/>
+        <w:ind w:left="1416"/>
+        <w:jc w:val="both"/>
+        <w:rPr>
+          <w:color w:val="auto"/>
+          <w:sz w:val="22"/>
+          <w:szCs w:val="22"/>
+          <w:lang w:val="es-AR"/>
+        </w:rPr>
+      </w:pPr>
+      <w:r>
+        <w:rPr>
+          <w:color w:val="auto"/>
+          <w:sz w:val="22"/>
+          <w:szCs w:val="22"/>
+          <w:lang w:val="es-AR"/>
+        </w:rPr>
+        <w:t>Actualizar, según corresponda el documento elaborado en la fase anterior</w:t>
+      </w:r>
+      <w:r>
+        <w:rPr>
+          <w:color w:val="auto"/>
+          <w:sz w:val="22"/>
+          <w:szCs w:val="22"/>
+          <w:lang w:val="es-AR"/>
+        </w:rPr>
+        <w:t>.</w:t>
       </w:r>
     </w:p>
     <w:p>
@@ -3694,7 +3799,7 @@
           <w:szCs w:val="22"/>
           <w:lang w:val="es-AR"/>
         </w:rPr>
-        <w:t>Documento Arquitectura de Sistema</w:t>
+        <w:t>Documento Especificación de Requerimientos (Contrato Cliente)</w:t>
       </w:r>
     </w:p>
     <w:p>
@@ -3720,7 +3825,7 @@
           <w:szCs w:val="22"/>
           <w:lang w:val="es-AR"/>
         </w:rPr>
-        <w:t>Documento Modelo de Negocio (Completar)</w:t>
+        <w:t>Documento Plan de Pruebas</w:t>
       </w:r>
     </w:p>
     <w:p>
@@ -3746,49 +3851,183 @@
           <w:szCs w:val="22"/>
           <w:lang w:val="es-AR"/>
         </w:rPr>
+        <w:t>Documento Plan de Calidad</w:t>
+      </w:r>
+    </w:p>
+    <w:p>
+      <w:pPr>
+        <w:pStyle w:val="Default"/>
+        <w:numPr>
+          <w:ilvl w:val="0"/>
+          <w:numId w:val="17"/>
+        </w:numPr>
+        <w:rPr>
+          <w:b/>
+          <w:color w:val="auto"/>
+          <w:sz w:val="22"/>
+          <w:szCs w:val="22"/>
+          <w:lang w:val="es-AR"/>
+        </w:rPr>
+      </w:pPr>
+      <w:r>
+        <w:rPr>
+          <w:b/>
+          <w:color w:val="auto"/>
+          <w:sz w:val="22"/>
+          <w:szCs w:val="22"/>
+          <w:lang w:val="es-AR"/>
+        </w:rPr>
+        <w:t>Estimación Casos de Uso</w:t>
+      </w:r>
+    </w:p>
+    <w:p>
+      <w:pPr>
+        <w:pStyle w:val="Default"/>
+        <w:numPr>
+          <w:ilvl w:val="0"/>
+          <w:numId w:val="17"/>
+        </w:numPr>
+        <w:rPr>
+          <w:b/>
+          <w:color w:val="auto"/>
+          <w:sz w:val="22"/>
+          <w:szCs w:val="22"/>
+          <w:lang w:val="es-AR"/>
+        </w:rPr>
+      </w:pPr>
+      <w:r>
+        <w:rPr>
+          <w:b/>
+          <w:color w:val="auto"/>
+          <w:sz w:val="22"/>
+          <w:szCs w:val="22"/>
+          <w:lang w:val="es-AR"/>
+        </w:rPr>
+        <w:t>Documento Arquitectura de Sistema</w:t>
+      </w:r>
+    </w:p>
+    <w:p>
+      <w:pPr>
+        <w:pStyle w:val="Default"/>
+        <w:numPr>
+          <w:ilvl w:val="0"/>
+          <w:numId w:val="17"/>
+        </w:numPr>
+        <w:rPr>
+          <w:b/>
+          <w:color w:val="auto"/>
+          <w:sz w:val="22"/>
+          <w:szCs w:val="22"/>
+          <w:lang w:val="es-AR"/>
+        </w:rPr>
+      </w:pPr>
+      <w:r>
+        <w:rPr>
+          <w:b/>
+          <w:color w:val="auto"/>
+          <w:sz w:val="22"/>
+          <w:szCs w:val="22"/>
+          <w:lang w:val="es-AR"/>
+        </w:rPr>
+        <w:t>Documen</w:t>
+      </w:r>
+      <w:r>
+        <w:rPr>
+          <w:b/>
+          <w:color w:val="auto"/>
+          <w:sz w:val="22"/>
+          <w:szCs w:val="22"/>
+          <w:lang w:val="es-AR"/>
+        </w:rPr>
+        <w:t>to Modelo de Negocio</w:t>
+      </w:r>
+    </w:p>
+    <w:p>
+      <w:pPr>
+        <w:pStyle w:val="Default"/>
+        <w:ind w:left="1416"/>
+        <w:jc w:val="both"/>
+        <w:rPr>
+          <w:color w:val="auto"/>
+          <w:sz w:val="22"/>
+          <w:szCs w:val="22"/>
+          <w:lang w:val="es-AR"/>
+        </w:rPr>
+      </w:pPr>
+      <w:r>
+        <w:rPr>
+          <w:color w:val="auto"/>
+          <w:sz w:val="22"/>
+          <w:szCs w:val="22"/>
+          <w:lang w:val="es-AR"/>
+        </w:rPr>
+        <w:t>Logra la completitud del documento en función de las estimaciones de casos de uso.</w:t>
+      </w:r>
+    </w:p>
+    <w:p>
+      <w:pPr>
+        <w:pStyle w:val="Default"/>
+        <w:numPr>
+          <w:ilvl w:val="0"/>
+          <w:numId w:val="17"/>
+        </w:numPr>
+        <w:rPr>
+          <w:b/>
+          <w:color w:val="auto"/>
+          <w:sz w:val="22"/>
+          <w:szCs w:val="22"/>
+          <w:lang w:val="es-AR"/>
+        </w:rPr>
+      </w:pPr>
+      <w:r>
+        <w:rPr>
+          <w:b/>
+          <w:color w:val="auto"/>
+          <w:sz w:val="22"/>
+          <w:szCs w:val="22"/>
+          <w:lang w:val="es-AR"/>
+        </w:rPr>
         <w:t>Documento Estimación</w:t>
       </w:r>
-      <w:bookmarkStart w:id="5" w:name="_GoBack"/>
+    </w:p>
+    <w:p>
+      <w:pPr>
+        <w:pStyle w:val="Default"/>
+        <w:rPr>
+          <w:color w:val="548DD4" w:themeColor="text2" w:themeTint="99"/>
+          <w:sz w:val="22"/>
+          <w:szCs w:val="22"/>
+          <w:lang w:val="es-AR"/>
+        </w:rPr>
+      </w:pPr>
+    </w:p>
+    <w:p>
+      <w:pPr>
+        <w:pStyle w:val="PSI-Ttulo2"/>
+        <w:rPr>
+          <w:rFonts w:asciiTheme="minorHAnsi" w:hAnsiTheme="minorHAnsi" w:cstheme="minorHAnsi"/>
+          <w:color w:val="92D050"/>
+        </w:rPr>
+      </w:pPr>
+      <w:bookmarkStart w:id="5" w:name="_Toc257627933"/>
+      <w:r>
+        <w:rPr>
+          <w:rFonts w:asciiTheme="minorHAnsi" w:hAnsiTheme="minorHAnsi" w:cstheme="minorHAnsi"/>
+          <w:color w:val="92D050"/>
+        </w:rPr>
+        <w:t>Elementos de la Línea Base</w:t>
+      </w:r>
       <w:bookmarkEnd w:id="5"/>
     </w:p>
     <w:p>
       <w:pPr>
-        <w:pStyle w:val="Default"/>
-        <w:rPr>
-          <w:color w:val="548DD4" w:themeColor="text2" w:themeTint="99"/>
-          <w:sz w:val="22"/>
-          <w:szCs w:val="22"/>
-          <w:lang w:val="es-AR"/>
-        </w:rPr>
-      </w:pPr>
-    </w:p>
-    <w:p>
-      <w:pPr>
-        <w:pStyle w:val="PSI-Ttulo2"/>
-        <w:rPr>
-          <w:rFonts w:asciiTheme="minorHAnsi" w:hAnsiTheme="minorHAnsi" w:cstheme="minorHAnsi"/>
-          <w:color w:val="92D050"/>
-        </w:rPr>
-      </w:pPr>
-      <w:bookmarkStart w:id="6" w:name="_Toc257627933"/>
-      <w:r>
-        <w:rPr>
-          <w:rFonts w:asciiTheme="minorHAnsi" w:hAnsiTheme="minorHAnsi" w:cstheme="minorHAnsi"/>
-          <w:color w:val="92D050"/>
-        </w:rPr>
-        <w:t>Elementos de la Línea Base</w:t>
+        <w:pStyle w:val="PSI-Ttulo1"/>
+      </w:pPr>
+      <w:bookmarkStart w:id="6" w:name="_Toc257627934"/>
+      <w:r>
+        <w:t>Planificación</w:t>
       </w:r>
       <w:bookmarkEnd w:id="6"/>
-    </w:p>
-    <w:p>
-      <w:pPr>
-        <w:pStyle w:val="PSI-Ttulo1"/>
-      </w:pPr>
-      <w:bookmarkStart w:id="7" w:name="_Toc257627934"/>
-      <w:r>
-        <w:t>Planificación</w:t>
-      </w:r>
-      <w:bookmarkEnd w:id="7"/>
     </w:p>
     <w:tbl>
       <w:tblPr>
@@ -3944,13 +4183,6 @@
                 <w:color w:val="auto"/>
               </w:rPr>
             </w:pPr>
-            <w:r>
-              <w:rPr>
-                <w:rFonts w:cstheme="minorHAnsi"/>
-                <w:color w:val="auto"/>
-              </w:rPr>
-              <w:t>Todos</w:t>
-            </w:r>
           </w:p>
         </w:tc>
         <w:tc>
@@ -3966,13 +4198,6 @@
                 <w:color w:val="auto"/>
               </w:rPr>
             </w:pPr>
-            <w:r>
-              <w:rPr>
-                <w:rFonts w:cstheme="minorHAnsi"/>
-                <w:color w:val="auto"/>
-              </w:rPr>
-              <w:t>23-08-17</w:t>
-            </w:r>
           </w:p>
         </w:tc>
         <w:tc>
@@ -3988,13 +4213,6 @@
                 <w:color w:val="auto"/>
               </w:rPr>
             </w:pPr>
-            <w:r>
-              <w:rPr>
-                <w:rFonts w:cstheme="minorHAnsi"/>
-                <w:color w:val="auto"/>
-              </w:rPr>
-              <w:t>23-08-17</w:t>
-            </w:r>
           </w:p>
         </w:tc>
       </w:tr>
@@ -4019,7 +4237,7 @@
                 <w:color w:val="auto"/>
                 <w:lang w:val="es-ES"/>
               </w:rPr>
-              <w:t>Documento resumen de primera reunión de trabajo</w:t>
+              <w:t>Documento Resumen Reunión</w:t>
             </w:r>
           </w:p>
         </w:tc>
@@ -4037,14 +4255,6 @@
                 <w:lang w:val="es-ES"/>
               </w:rPr>
             </w:pPr>
-            <w:r>
-              <w:rPr>
-                <w:rFonts w:cstheme="minorHAnsi"/>
-                <w:color w:val="auto"/>
-                <w:lang w:val="es-ES"/>
-              </w:rPr>
-              <w:t>Juan</w:t>
-            </w:r>
           </w:p>
         </w:tc>
         <w:tc>
@@ -4061,14 +4271,6 @@
                 <w:lang w:val="es-ES"/>
               </w:rPr>
             </w:pPr>
-            <w:r>
-              <w:rPr>
-                <w:rFonts w:cstheme="minorHAnsi"/>
-                <w:color w:val="auto"/>
-                <w:lang w:val="es-ES"/>
-              </w:rPr>
-              <w:t>24-08-17</w:t>
-            </w:r>
           </w:p>
         </w:tc>
         <w:tc>
@@ -4084,13 +4286,6 @@
                 <w:color w:val="auto"/>
               </w:rPr>
             </w:pPr>
-            <w:r>
-              <w:rPr>
-                <w:rFonts w:cstheme="minorHAnsi"/>
-                <w:color w:val="auto"/>
-              </w:rPr>
-              <w:t>24-08-17</w:t>
-            </w:r>
           </w:p>
         </w:tc>
       </w:tr>
@@ -4109,14 +4304,16 @@
               <w:rPr>
                 <w:rFonts w:cstheme="minorHAnsi"/>
                 <w:color w:val="auto"/>
+                <w:lang w:val="es-ES"/>
               </w:rPr>
             </w:pPr>
             <w:r>
               <w:rPr>
                 <w:rFonts w:cstheme="minorHAnsi"/>
                 <w:color w:val="auto"/>
-              </w:rPr>
-              <w:t>Primera entrevista con los clientes</w:t>
+                <w:lang w:val="es-ES"/>
+              </w:rPr>
+              <w:t>Documento de Modelo de Datos</w:t>
             </w:r>
           </w:p>
         </w:tc>
@@ -4131,15 +4328,9 @@
               <w:rPr>
                 <w:rFonts w:cstheme="minorHAnsi"/>
                 <w:color w:val="auto"/>
+                <w:lang w:val="es-ES"/>
               </w:rPr>
             </w:pPr>
-            <w:r>
-              <w:rPr>
-                <w:rFonts w:cstheme="minorHAnsi"/>
-                <w:color w:val="auto"/>
-              </w:rPr>
-              <w:t>Todos</w:t>
-            </w:r>
           </w:p>
         </w:tc>
         <w:tc>
@@ -4153,15 +4344,9 @@
               <w:rPr>
                 <w:rFonts w:cstheme="minorHAnsi"/>
                 <w:color w:val="auto"/>
+                <w:lang w:val="es-ES"/>
               </w:rPr>
             </w:pPr>
-            <w:r>
-              <w:rPr>
-                <w:rFonts w:cstheme="minorHAnsi"/>
-                <w:color w:val="auto"/>
-              </w:rPr>
-              <w:t>25-08-17</w:t>
-            </w:r>
           </w:p>
         </w:tc>
         <w:tc>
@@ -4177,13 +4362,6 @@
                 <w:color w:val="auto"/>
               </w:rPr>
             </w:pPr>
-            <w:r>
-              <w:rPr>
-                <w:rFonts w:cstheme="minorHAnsi"/>
-                <w:color w:val="auto"/>
-              </w:rPr>
-              <w:t>25-08-17</w:t>
-            </w:r>
           </w:p>
         </w:tc>
       </w:tr>
@@ -4197,18 +4375,19 @@
               <w:pStyle w:val="PSI-ComentarioenTabla"/>
               <w:spacing w:after="240"/>
               <w:rPr>
+                <w:rFonts w:cs="Calibri"/>
+                <w:b/>
+                <w:color w:val="auto"/>
+              </w:rPr>
+            </w:pPr>
+            <w:r>
+              <w:rPr>
                 <w:rFonts w:cstheme="minorHAnsi"/>
                 <w:color w:val="auto"/>
                 <w:lang w:val="es-ES"/>
               </w:rPr>
-            </w:pPr>
-            <w:r>
-              <w:rPr>
-                <w:rFonts w:cstheme="minorHAnsi"/>
-                <w:color w:val="auto"/>
-                <w:lang w:val="es-ES"/>
-              </w:rPr>
-              <w:t>Documento resumen primera entrevista</w:t>
+              <w:lastRenderedPageBreak/>
+              <w:t>Documento de Diseño Prototipos de Interfaz</w:t>
             </w:r>
           </w:p>
         </w:tc>
@@ -4225,13 +4404,6 @@
                 <w:color w:val="auto"/>
               </w:rPr>
             </w:pPr>
-            <w:r>
-              <w:rPr>
-                <w:rFonts w:cstheme="minorHAnsi"/>
-                <w:color w:val="auto"/>
-              </w:rPr>
-              <w:t>Juan</w:t>
-            </w:r>
           </w:p>
         </w:tc>
         <w:tc>
@@ -4247,13 +4419,6 @@
                 <w:color w:val="auto"/>
               </w:rPr>
             </w:pPr>
-            <w:r>
-              <w:rPr>
-                <w:rFonts w:cstheme="minorHAnsi"/>
-                <w:color w:val="auto"/>
-              </w:rPr>
-              <w:t>26-08-17</w:t>
-            </w:r>
           </w:p>
         </w:tc>
         <w:tc>
@@ -4269,199 +4434,6 @@
                 <w:color w:val="auto"/>
               </w:rPr>
             </w:pPr>
-            <w:r>
-              <w:rPr>
-                <w:rFonts w:cstheme="minorHAnsi"/>
-                <w:color w:val="auto"/>
-              </w:rPr>
-              <w:t>26-08-17</w:t>
-            </w:r>
-          </w:p>
-        </w:tc>
-      </w:tr>
-      <w:tr>
-        <w:trPr>
-          <w:cnfStyle w:val="000000100000" w:firstRow="0" w:lastRow="0" w:firstColumn="0" w:lastColumn="0" w:oddVBand="0" w:evenVBand="0" w:oddHBand="1" w:evenHBand="0" w:firstRowFirstColumn="0" w:firstRowLastColumn="0" w:lastRowFirstColumn="0" w:lastRowLastColumn="0"/>
-        </w:trPr>
-        <w:tc>
-          <w:tcPr>
-            <w:tcW w:w="4678" w:type="dxa"/>
-          </w:tcPr>
-          <w:p>
-            <w:pPr>
-              <w:pStyle w:val="Default"/>
-              <w:rPr>
-                <w:color w:val="auto"/>
-                <w:sz w:val="22"/>
-                <w:szCs w:val="22"/>
-                <w:lang w:val="es-AR"/>
-              </w:rPr>
-            </w:pPr>
-            <w:r>
-              <w:rPr>
-                <w:lang w:val="es-AR"/>
-              </w:rPr>
-              <w:t xml:space="preserve">Reunión de grupo </w:t>
-            </w:r>
-            <w:r>
-              <w:rPr>
-                <w:lang w:val="es-AR"/>
-              </w:rPr>
-              <w:t>numero dos</w:t>
-            </w:r>
-          </w:p>
-        </w:tc>
-        <w:tc>
-          <w:tcPr>
-            <w:tcW w:w="1276" w:type="dxa"/>
-          </w:tcPr>
-          <w:p>
-            <w:pPr>
-              <w:pStyle w:val="PSI-ComentarioenTabla"/>
-              <w:spacing w:after="240"/>
-              <w:rPr>
-                <w:rFonts w:cstheme="minorHAnsi"/>
-                <w:color w:val="auto"/>
-              </w:rPr>
-            </w:pPr>
-            <w:r>
-              <w:rPr>
-                <w:rFonts w:cstheme="minorHAnsi"/>
-                <w:color w:val="auto"/>
-              </w:rPr>
-              <w:t>Todos</w:t>
-            </w:r>
-          </w:p>
-        </w:tc>
-        <w:tc>
-          <w:tcPr>
-            <w:tcW w:w="1276" w:type="dxa"/>
-          </w:tcPr>
-          <w:p>
-            <w:pPr>
-              <w:pStyle w:val="PSI-ComentarioenTabla"/>
-              <w:spacing w:after="240"/>
-              <w:rPr>
-                <w:rFonts w:cstheme="minorHAnsi"/>
-                <w:color w:val="auto"/>
-              </w:rPr>
-            </w:pPr>
-            <w:r>
-              <w:rPr>
-                <w:rFonts w:cstheme="minorHAnsi"/>
-                <w:color w:val="auto"/>
-              </w:rPr>
-              <w:t>25-08-17</w:t>
-            </w:r>
-          </w:p>
-        </w:tc>
-        <w:tc>
-          <w:tcPr>
-            <w:tcW w:w="1274" w:type="dxa"/>
-          </w:tcPr>
-          <w:p>
-            <w:pPr>
-              <w:pStyle w:val="PSI-ComentarioenTabla"/>
-              <w:spacing w:after="240"/>
-              <w:rPr>
-                <w:rFonts w:cstheme="minorHAnsi"/>
-                <w:color w:val="auto"/>
-              </w:rPr>
-            </w:pPr>
-            <w:r>
-              <w:rPr>
-                <w:rFonts w:cstheme="minorHAnsi"/>
-                <w:color w:val="auto"/>
-              </w:rPr>
-              <w:t>25-08-17</w:t>
-            </w:r>
-          </w:p>
-        </w:tc>
-      </w:tr>
-      <w:tr>
-        <w:tc>
-          <w:tcPr>
-            <w:tcW w:w="4678" w:type="dxa"/>
-          </w:tcPr>
-          <w:p>
-            <w:pPr>
-              <w:pStyle w:val="Default"/>
-              <w:rPr>
-                <w:lang w:val="es-AR"/>
-              </w:rPr>
-            </w:pPr>
-            <w:r>
-              <w:rPr>
-                <w:lang w:val="es-AR"/>
-              </w:rPr>
-              <w:t>Documento resumen segunda reunión</w:t>
-            </w:r>
-          </w:p>
-        </w:tc>
-        <w:tc>
-          <w:tcPr>
-            <w:tcW w:w="1276" w:type="dxa"/>
-          </w:tcPr>
-          <w:p>
-            <w:pPr>
-              <w:pStyle w:val="PSI-ComentarioenTabla"/>
-              <w:spacing w:after="240"/>
-              <w:rPr>
-                <w:rFonts w:cstheme="minorHAnsi"/>
-                <w:color w:val="auto"/>
-              </w:rPr>
-            </w:pPr>
-            <w:r>
-              <w:rPr>
-                <w:rFonts w:cstheme="minorHAnsi"/>
-                <w:color w:val="auto"/>
-              </w:rPr>
-              <w:t>Juan</w:t>
-            </w:r>
-          </w:p>
-        </w:tc>
-        <w:tc>
-          <w:tcPr>
-            <w:tcW w:w="1276" w:type="dxa"/>
-          </w:tcPr>
-          <w:p>
-            <w:pPr>
-              <w:pStyle w:val="PSI-ComentarioenTabla"/>
-              <w:spacing w:after="240"/>
-              <w:rPr>
-                <w:rFonts w:cstheme="minorHAnsi"/>
-                <w:color w:val="auto"/>
-              </w:rPr>
-            </w:pPr>
-            <w:r>
-              <w:rPr>
-                <w:rFonts w:cstheme="minorHAnsi"/>
-                <w:color w:val="auto"/>
-              </w:rPr>
-              <w:t>26-08-17</w:t>
-            </w:r>
-          </w:p>
-        </w:tc>
-        <w:tc>
-          <w:tcPr>
-            <w:tcW w:w="1274" w:type="dxa"/>
-          </w:tcPr>
-          <w:p>
-            <w:pPr>
-              <w:pStyle w:val="PSI-ComentarioenTabla"/>
-              <w:spacing w:after="240"/>
-              <w:rPr>
-                <w:rFonts w:cstheme="minorHAnsi"/>
-                <w:color w:val="auto"/>
-              </w:rPr>
-            </w:pPr>
-            <w:r>
-              <w:rPr>
-                <w:rFonts w:cstheme="minorHAnsi"/>
-                <w:color w:val="auto"/>
-              </w:rPr>
-              <w:t>26-08-17</w:t>
-            </w:r>
           </w:p>
         </w:tc>
       </w:tr>
@@ -4489,7 +4461,7 @@
                 <w:color w:val="auto"/>
                 <w:lang w:val="es-ES"/>
               </w:rPr>
-              <w:t>Segunda entrevista con los clientes</w:t>
+              <w:t>Documento Gestión de Riesgos</w:t>
             </w:r>
           </w:p>
         </w:tc>
@@ -4504,17 +4476,8 @@
               <w:rPr>
                 <w:rFonts w:cstheme="minorHAnsi"/>
                 <w:color w:val="auto"/>
-                <w:lang w:val="es-ES"/>
               </w:rPr>
             </w:pPr>
-            <w:r>
-              <w:rPr>
-                <w:rFonts w:cstheme="minorHAnsi"/>
-                <w:color w:val="auto"/>
-                <w:lang w:val="es-ES"/>
-              </w:rPr>
-              <w:t>Todos</w:t>
-            </w:r>
           </w:p>
         </w:tc>
         <w:tc>
@@ -4528,17 +4491,8 @@
               <w:rPr>
                 <w:rFonts w:cstheme="minorHAnsi"/>
                 <w:color w:val="auto"/>
-                <w:lang w:val="es-ES"/>
               </w:rPr>
             </w:pPr>
-            <w:r>
-              <w:rPr>
-                <w:rFonts w:cstheme="minorHAnsi"/>
-                <w:color w:val="auto"/>
-                <w:lang w:val="es-ES"/>
-              </w:rPr>
-              <w:t>29-08-17</w:t>
-            </w:r>
           </w:p>
         </w:tc>
         <w:tc>
@@ -4554,13 +4508,6 @@
                 <w:color w:val="auto"/>
               </w:rPr>
             </w:pPr>
-            <w:r>
-              <w:rPr>
-                <w:rFonts w:cstheme="minorHAnsi"/>
-                <w:color w:val="auto"/>
-              </w:rPr>
-              <w:t>29-08-17</w:t>
-            </w:r>
           </w:p>
         </w:tc>
       </w:tr>
@@ -4574,18 +4521,18 @@
               <w:pStyle w:val="PSI-ComentarioenTabla"/>
               <w:spacing w:after="240"/>
               <w:rPr>
+                <w:color w:val="000000"/>
+                <w:sz w:val="24"/>
+                <w:szCs w:val="24"/>
+              </w:rPr>
+            </w:pPr>
+            <w:r>
+              <w:rPr>
                 <w:rFonts w:cstheme="minorHAnsi"/>
                 <w:color w:val="auto"/>
                 <w:lang w:val="es-ES"/>
               </w:rPr>
-            </w:pPr>
-            <w:r>
-              <w:rPr>
-                <w:rFonts w:cstheme="minorHAnsi"/>
-                <w:color w:val="auto"/>
-                <w:lang w:val="es-ES"/>
-              </w:rPr>
-              <w:t>Documento resumen segunda entrevista</w:t>
+              <w:t>Documento Especificación de Casos de Uso</w:t>
             </w:r>
           </w:p>
         </w:tc>
@@ -4600,17 +4547,8 @@
               <w:rPr>
                 <w:rFonts w:cstheme="minorHAnsi"/>
                 <w:color w:val="auto"/>
-                <w:lang w:val="es-ES"/>
               </w:rPr>
             </w:pPr>
-            <w:r>
-              <w:rPr>
-                <w:rFonts w:cstheme="minorHAnsi"/>
-                <w:color w:val="auto"/>
-                <w:lang w:val="es-ES"/>
-              </w:rPr>
-              <w:t>Juan</w:t>
-            </w:r>
           </w:p>
         </w:tc>
         <w:tc>
@@ -4624,17 +4562,8 @@
               <w:rPr>
                 <w:rFonts w:cstheme="minorHAnsi"/>
                 <w:color w:val="auto"/>
-                <w:lang w:val="es-ES"/>
               </w:rPr>
             </w:pPr>
-            <w:r>
-              <w:rPr>
-                <w:rFonts w:cstheme="minorHAnsi"/>
-                <w:color w:val="auto"/>
-                <w:lang w:val="es-ES"/>
-              </w:rPr>
-              <w:t>30-08-17</w:t>
-            </w:r>
           </w:p>
         </w:tc>
         <w:tc>
@@ -4650,13 +4579,299 @@
                 <w:color w:val="auto"/>
               </w:rPr>
             </w:pPr>
-            <w:r>
+          </w:p>
+        </w:tc>
+      </w:tr>
+      <w:tr>
+        <w:trPr>
+          <w:cnfStyle w:val="000000100000" w:firstRow="0" w:lastRow="0" w:firstColumn="0" w:lastColumn="0" w:oddVBand="0" w:evenVBand="0" w:oddHBand="1" w:evenHBand="0" w:firstRowFirstColumn="0" w:firstRowLastColumn="0" w:lastRowFirstColumn="0" w:lastRowLastColumn="0"/>
+        </w:trPr>
+        <w:tc>
+          <w:tcPr>
+            <w:tcW w:w="4678" w:type="dxa"/>
+          </w:tcPr>
+          <w:p>
+            <w:pPr>
+              <w:pStyle w:val="PSI-ComentarioenTabla"/>
+              <w:spacing w:after="240"/>
               <w:rPr>
                 <w:rFonts w:cstheme="minorHAnsi"/>
                 <w:color w:val="auto"/>
-              </w:rPr>
-              <w:t>30-08-17</w:t>
-            </w:r>
+                <w:lang w:val="es-ES"/>
+              </w:rPr>
+            </w:pPr>
+            <w:r>
+              <w:rPr>
+                <w:rFonts w:cstheme="minorHAnsi"/>
+                <w:color w:val="auto"/>
+                <w:lang w:val="es-ES"/>
+              </w:rPr>
+              <w:t>Documento Modelo de Casos de Uso</w:t>
+            </w:r>
+          </w:p>
+        </w:tc>
+        <w:tc>
+          <w:tcPr>
+            <w:tcW w:w="1276" w:type="dxa"/>
+          </w:tcPr>
+          <w:p>
+            <w:pPr>
+              <w:pStyle w:val="PSI-ComentarioenTabla"/>
+              <w:spacing w:after="240"/>
+              <w:rPr>
+                <w:rFonts w:cstheme="minorHAnsi"/>
+                <w:color w:val="auto"/>
+              </w:rPr>
+            </w:pPr>
+          </w:p>
+        </w:tc>
+        <w:tc>
+          <w:tcPr>
+            <w:tcW w:w="1276" w:type="dxa"/>
+          </w:tcPr>
+          <w:p>
+            <w:pPr>
+              <w:pStyle w:val="PSI-ComentarioenTabla"/>
+              <w:spacing w:after="240"/>
+              <w:rPr>
+                <w:rFonts w:cstheme="minorHAnsi"/>
+                <w:color w:val="auto"/>
+              </w:rPr>
+            </w:pPr>
+          </w:p>
+        </w:tc>
+        <w:tc>
+          <w:tcPr>
+            <w:tcW w:w="1274" w:type="dxa"/>
+          </w:tcPr>
+          <w:p>
+            <w:pPr>
+              <w:pStyle w:val="PSI-ComentarioenTabla"/>
+              <w:spacing w:after="240"/>
+              <w:rPr>
+                <w:rFonts w:cstheme="minorHAnsi"/>
+                <w:color w:val="auto"/>
+              </w:rPr>
+            </w:pPr>
+          </w:p>
+        </w:tc>
+      </w:tr>
+      <w:tr>
+        <w:tc>
+          <w:tcPr>
+            <w:tcW w:w="4678" w:type="dxa"/>
+          </w:tcPr>
+          <w:p>
+            <w:pPr>
+              <w:pStyle w:val="PSI-ComentarioenTabla"/>
+              <w:spacing w:after="240"/>
+              <w:rPr>
+                <w:rFonts w:cstheme="minorHAnsi"/>
+                <w:color w:val="auto"/>
+              </w:rPr>
+            </w:pPr>
+            <w:r>
+              <w:rPr>
+                <w:rFonts w:cstheme="minorHAnsi"/>
+                <w:color w:val="auto"/>
+                <w:lang w:val="es-ES"/>
+              </w:rPr>
+              <w:t>Reunión de grupo para definir lineamientos de trabajo</w:t>
+            </w:r>
+          </w:p>
+        </w:tc>
+        <w:tc>
+          <w:tcPr>
+            <w:tcW w:w="1276" w:type="dxa"/>
+          </w:tcPr>
+          <w:p>
+            <w:pPr>
+              <w:pStyle w:val="PSI-ComentarioenTabla"/>
+              <w:spacing w:after="240"/>
+              <w:rPr>
+                <w:rFonts w:cstheme="minorHAnsi"/>
+                <w:color w:val="auto"/>
+                <w:lang w:val="es-ES"/>
+              </w:rPr>
+            </w:pPr>
+          </w:p>
+        </w:tc>
+        <w:tc>
+          <w:tcPr>
+            <w:tcW w:w="1276" w:type="dxa"/>
+          </w:tcPr>
+          <w:p>
+            <w:pPr>
+              <w:pStyle w:val="PSI-ComentarioenTabla"/>
+              <w:spacing w:after="240"/>
+              <w:rPr>
+                <w:rFonts w:cstheme="minorHAnsi"/>
+                <w:color w:val="auto"/>
+                <w:lang w:val="es-ES"/>
+              </w:rPr>
+            </w:pPr>
+          </w:p>
+        </w:tc>
+        <w:tc>
+          <w:tcPr>
+            <w:tcW w:w="1274" w:type="dxa"/>
+          </w:tcPr>
+          <w:p>
+            <w:pPr>
+              <w:pStyle w:val="PSI-ComentarioenTabla"/>
+              <w:spacing w:after="240"/>
+              <w:rPr>
+                <w:rFonts w:cstheme="minorHAnsi"/>
+                <w:color w:val="auto"/>
+              </w:rPr>
+            </w:pPr>
+          </w:p>
+        </w:tc>
+      </w:tr>
+      <w:tr>
+        <w:trPr>
+          <w:cnfStyle w:val="000000100000" w:firstRow="0" w:lastRow="0" w:firstColumn="0" w:lastColumn="0" w:oddVBand="0" w:evenVBand="0" w:oddHBand="1" w:evenHBand="0" w:firstRowFirstColumn="0" w:firstRowLastColumn="0" w:lastRowFirstColumn="0" w:lastRowLastColumn="0"/>
+        </w:trPr>
+        <w:tc>
+          <w:tcPr>
+            <w:tcW w:w="4678" w:type="dxa"/>
+          </w:tcPr>
+          <w:p>
+            <w:pPr>
+              <w:pStyle w:val="PSI-ComentarioenTabla"/>
+              <w:spacing w:after="240"/>
+              <w:rPr>
+                <w:rFonts w:cstheme="minorHAnsi"/>
+                <w:color w:val="auto"/>
+                <w:lang w:val="es-ES"/>
+              </w:rPr>
+            </w:pPr>
+            <w:r>
+              <w:rPr>
+                <w:rFonts w:cstheme="minorHAnsi"/>
+                <w:color w:val="auto"/>
+                <w:lang w:val="es-ES"/>
+              </w:rPr>
+              <w:t>Documento Resumen Reunión</w:t>
+            </w:r>
+          </w:p>
+        </w:tc>
+        <w:tc>
+          <w:tcPr>
+            <w:tcW w:w="1276" w:type="dxa"/>
+          </w:tcPr>
+          <w:p>
+            <w:pPr>
+              <w:pStyle w:val="PSI-ComentarioenTabla"/>
+              <w:spacing w:after="240"/>
+              <w:rPr>
+                <w:rFonts w:cstheme="minorHAnsi"/>
+                <w:color w:val="auto"/>
+                <w:lang w:val="es-ES"/>
+              </w:rPr>
+            </w:pPr>
+          </w:p>
+        </w:tc>
+        <w:tc>
+          <w:tcPr>
+            <w:tcW w:w="1276" w:type="dxa"/>
+          </w:tcPr>
+          <w:p>
+            <w:pPr>
+              <w:pStyle w:val="PSI-ComentarioenTabla"/>
+              <w:spacing w:after="240"/>
+              <w:rPr>
+                <w:rFonts w:cstheme="minorHAnsi"/>
+                <w:color w:val="auto"/>
+                <w:lang w:val="es-ES"/>
+              </w:rPr>
+            </w:pPr>
+          </w:p>
+        </w:tc>
+        <w:tc>
+          <w:tcPr>
+            <w:tcW w:w="1274" w:type="dxa"/>
+          </w:tcPr>
+          <w:p>
+            <w:pPr>
+              <w:pStyle w:val="PSI-ComentarioenTabla"/>
+              <w:spacing w:after="240"/>
+              <w:rPr>
+                <w:rFonts w:cstheme="minorHAnsi"/>
+                <w:color w:val="auto"/>
+              </w:rPr>
+            </w:pPr>
+          </w:p>
+        </w:tc>
+      </w:tr>
+      <w:tr>
+        <w:tc>
+          <w:tcPr>
+            <w:tcW w:w="4678" w:type="dxa"/>
+          </w:tcPr>
+          <w:p>
+            <w:pPr>
+              <w:pStyle w:val="PSI-ComentarioenTabla"/>
+              <w:spacing w:after="240"/>
+              <w:rPr>
+                <w:rFonts w:cstheme="minorHAnsi"/>
+                <w:color w:val="auto"/>
+                <w:lang w:val="es-ES"/>
+              </w:rPr>
+            </w:pPr>
+            <w:r>
+              <w:rPr>
+                <w:rFonts w:cstheme="minorHAnsi"/>
+                <w:color w:val="auto"/>
+                <w:lang w:val="es-ES"/>
+              </w:rPr>
+              <w:t>Documento Plan de Proyecto</w:t>
+            </w:r>
+          </w:p>
+        </w:tc>
+        <w:tc>
+          <w:tcPr>
+            <w:tcW w:w="1276" w:type="dxa"/>
+          </w:tcPr>
+          <w:p>
+            <w:pPr>
+              <w:pStyle w:val="PSI-ComentarioenTabla"/>
+              <w:spacing w:after="240"/>
+              <w:rPr>
+                <w:rFonts w:cstheme="minorHAnsi"/>
+                <w:color w:val="auto"/>
+              </w:rPr>
+            </w:pPr>
+          </w:p>
+        </w:tc>
+        <w:tc>
+          <w:tcPr>
+            <w:tcW w:w="1276" w:type="dxa"/>
+          </w:tcPr>
+          <w:p>
+            <w:pPr>
+              <w:pStyle w:val="PSI-ComentarioenTabla"/>
+              <w:spacing w:after="240"/>
+              <w:rPr>
+                <w:rFonts w:cstheme="minorHAnsi"/>
+                <w:color w:val="auto"/>
+              </w:rPr>
+            </w:pPr>
+          </w:p>
+        </w:tc>
+        <w:tc>
+          <w:tcPr>
+            <w:tcW w:w="1274" w:type="dxa"/>
+          </w:tcPr>
+          <w:p>
+            <w:pPr>
+              <w:pStyle w:val="PSI-ComentarioenTabla"/>
+              <w:spacing w:after="240"/>
+              <w:rPr>
+                <w:rFonts w:cstheme="minorHAnsi"/>
+                <w:color w:val="auto"/>
+              </w:rPr>
+            </w:pPr>
           </w:p>
         </w:tc>
       </w:tr>
@@ -4679,8 +4894,7 @@
               <w:rPr>
                 <w:lang w:val="es-AR"/>
               </w:rPr>
-              <w:lastRenderedPageBreak/>
-              <w:t>Documento de modelo de negocio</w:t>
+              <w:t>Documento Especificación de Requerimientos (Contrato Cliente)</w:t>
             </w:r>
           </w:p>
         </w:tc>
@@ -4695,15 +4909,9 @@
               <w:rPr>
                 <w:rFonts w:cstheme="minorHAnsi"/>
                 <w:color w:val="auto"/>
+                <w:lang w:val="es-ES"/>
               </w:rPr>
             </w:pPr>
-            <w:r>
-              <w:rPr>
-                <w:rFonts w:cstheme="minorHAnsi"/>
-                <w:color w:val="auto"/>
-              </w:rPr>
-              <w:t>Gustavo</w:t>
-            </w:r>
           </w:p>
         </w:tc>
         <w:tc>
@@ -4717,15 +4925,9 @@
               <w:rPr>
                 <w:rFonts w:cstheme="minorHAnsi"/>
                 <w:color w:val="auto"/>
+                <w:lang w:val="es-ES"/>
               </w:rPr>
             </w:pPr>
-            <w:r>
-              <w:rPr>
-                <w:rFonts w:cstheme="minorHAnsi"/>
-                <w:color w:val="auto"/>
-              </w:rPr>
-              <w:t>30-08-17</w:t>
-            </w:r>
           </w:p>
         </w:tc>
         <w:tc>
@@ -4741,13 +4943,6 @@
                 <w:color w:val="auto"/>
               </w:rPr>
             </w:pPr>
-            <w:r>
-              <w:rPr>
-                <w:rFonts w:cstheme="minorHAnsi"/>
-                <w:color w:val="auto"/>
-              </w:rPr>
-              <w:t>06-09-17</w:t>
-            </w:r>
           </w:p>
         </w:tc>
       </w:tr>
@@ -4772,7 +4967,7 @@
                 <w:color w:val="auto"/>
                 <w:lang w:val="es-ES"/>
               </w:rPr>
-              <w:t>Creación de repositorio</w:t>
+              <w:t>Documento Plan de Pruebas</w:t>
             </w:r>
           </w:p>
         </w:tc>
@@ -4787,17 +4982,8 @@
               <w:rPr>
                 <w:rFonts w:cstheme="minorHAnsi"/>
                 <w:color w:val="auto"/>
-                <w:lang w:val="es-ES"/>
               </w:rPr>
             </w:pPr>
-            <w:r>
-              <w:rPr>
-                <w:rFonts w:cstheme="minorHAnsi"/>
-                <w:color w:val="auto"/>
-                <w:lang w:val="es-ES"/>
-              </w:rPr>
-              <w:t>Victor</w:t>
-            </w:r>
           </w:p>
         </w:tc>
         <w:tc>
@@ -4811,17 +4997,8 @@
               <w:rPr>
                 <w:rFonts w:cstheme="minorHAnsi"/>
                 <w:color w:val="auto"/>
-                <w:lang w:val="es-ES"/>
               </w:rPr>
             </w:pPr>
-            <w:r>
-              <w:rPr>
-                <w:rFonts w:cstheme="minorHAnsi"/>
-                <w:color w:val="auto"/>
-                <w:lang w:val="es-ES"/>
-              </w:rPr>
-              <w:t>01-09-17</w:t>
-            </w:r>
           </w:p>
         </w:tc>
         <w:tc>
@@ -4837,13 +5014,6 @@
                 <w:color w:val="auto"/>
               </w:rPr>
             </w:pPr>
-            <w:r>
-              <w:rPr>
-                <w:rFonts w:cstheme="minorHAnsi"/>
-                <w:color w:val="auto"/>
-              </w:rPr>
-              <w:t>03-09-17</w:t>
-            </w:r>
           </w:p>
         </w:tc>
       </w:tr>
@@ -4857,16 +5027,21 @@
           </w:tcPr>
           <w:p>
             <w:pPr>
-              <w:pStyle w:val="Default"/>
-              <w:rPr>
-                <w:lang w:val="es-AR"/>
+              <w:pStyle w:val="PSI-ComentarioenTabla"/>
+              <w:spacing w:after="240"/>
+              <w:rPr>
+                <w:rFonts w:cstheme="minorHAnsi"/>
+                <w:color w:val="auto"/>
+                <w:lang w:val="es-ES"/>
               </w:rPr>
             </w:pPr>
             <w:r>
               <w:rPr>
-                <w:lang w:val="es-AR"/>
-              </w:rPr>
-              <w:t>Documento de estudio de factibilidad</w:t>
+                <w:rFonts w:cstheme="minorHAnsi"/>
+                <w:color w:val="auto"/>
+                <w:lang w:val="es-ES"/>
+              </w:rPr>
+              <w:t>Documento Plan de Calidad</w:t>
             </w:r>
           </w:p>
         </w:tc>
@@ -4883,13 +5058,6 @@
                 <w:color w:val="auto"/>
               </w:rPr>
             </w:pPr>
-            <w:r>
-              <w:rPr>
-                <w:rFonts w:cstheme="minorHAnsi"/>
-                <w:color w:val="auto"/>
-              </w:rPr>
-              <w:t>Todos</w:t>
-            </w:r>
           </w:p>
         </w:tc>
         <w:tc>
@@ -4905,13 +5073,6 @@
                 <w:color w:val="auto"/>
               </w:rPr>
             </w:pPr>
-            <w:r>
-              <w:rPr>
-                <w:rFonts w:cstheme="minorHAnsi"/>
-                <w:color w:val="auto"/>
-              </w:rPr>
-              <w:t>05-09-17</w:t>
-            </w:r>
           </w:p>
         </w:tc>
         <w:tc>
@@ -4927,13 +5088,6 @@
                 <w:color w:val="auto"/>
               </w:rPr>
             </w:pPr>
-            <w:r>
-              <w:rPr>
-                <w:rFonts w:cstheme="minorHAnsi"/>
-                <w:color w:val="auto"/>
-              </w:rPr>
-              <w:t>11-09-17</w:t>
-            </w:r>
           </w:p>
         </w:tc>
       </w:tr>
@@ -4944,16 +5098,21 @@
           </w:tcPr>
           <w:p>
             <w:pPr>
-              <w:pStyle w:val="Default"/>
-              <w:rPr>
-                <w:lang w:val="es-AR"/>
+              <w:pStyle w:val="PSI-ComentarioenTabla"/>
+              <w:spacing w:after="240"/>
+              <w:rPr>
+                <w:rFonts w:cstheme="minorHAnsi"/>
+                <w:color w:val="auto"/>
+                <w:lang w:val="es-ES"/>
               </w:rPr>
             </w:pPr>
             <w:r>
               <w:rPr>
-                <w:lang w:val="es-AR"/>
-              </w:rPr>
-              <w:t>Documento captura de requerimientos</w:t>
+                <w:rFonts w:cstheme="minorHAnsi"/>
+                <w:color w:val="auto"/>
+                <w:lang w:val="es-ES"/>
+              </w:rPr>
+              <w:t>Estimación Casos de Uso</w:t>
             </w:r>
           </w:p>
         </w:tc>
@@ -4970,13 +5129,6 @@
                 <w:color w:val="auto"/>
               </w:rPr>
             </w:pPr>
-            <w:r>
-              <w:rPr>
-                <w:rFonts w:cstheme="minorHAnsi"/>
-                <w:color w:val="auto"/>
-              </w:rPr>
-              <w:t>Juan</w:t>
-            </w:r>
           </w:p>
         </w:tc>
         <w:tc>
@@ -4992,13 +5144,6 @@
                 <w:color w:val="auto"/>
               </w:rPr>
             </w:pPr>
-            <w:r>
-              <w:rPr>
-                <w:rFonts w:cstheme="minorHAnsi"/>
-                <w:color w:val="auto"/>
-              </w:rPr>
-              <w:t>05-09-17</w:t>
-            </w:r>
           </w:p>
         </w:tc>
         <w:tc>
@@ -5014,13 +5159,6 @@
                 <w:color w:val="auto"/>
               </w:rPr>
             </w:pPr>
-            <w:r>
-              <w:rPr>
-                <w:rFonts w:cstheme="minorHAnsi"/>
-                <w:color w:val="auto"/>
-              </w:rPr>
-              <w:t>09-09-17</w:t>
-            </w:r>
           </w:p>
         </w:tc>
       </w:tr>
@@ -5034,16 +5172,21 @@
           </w:tcPr>
           <w:p>
             <w:pPr>
-              <w:pStyle w:val="Default"/>
-              <w:rPr>
-                <w:lang w:val="es-AR"/>
+              <w:pStyle w:val="PSI-ComentarioenTabla"/>
+              <w:spacing w:after="240"/>
+              <w:rPr>
+                <w:rFonts w:cstheme="minorHAnsi"/>
+                <w:color w:val="auto"/>
+                <w:lang w:val="es-ES"/>
               </w:rPr>
             </w:pPr>
             <w:r>
               <w:rPr>
-                <w:lang w:val="es-AR"/>
-              </w:rPr>
-              <w:t>Modelo de caso  de usos preliminar</w:t>
+                <w:rFonts w:cstheme="minorHAnsi"/>
+                <w:color w:val="auto"/>
+                <w:lang w:val="es-ES"/>
+              </w:rPr>
+              <w:t>Documento Arquitectura de Sistema</w:t>
             </w:r>
           </w:p>
         </w:tc>
@@ -5060,13 +5203,6 @@
                 <w:color w:val="auto"/>
               </w:rPr>
             </w:pPr>
-            <w:r>
-              <w:rPr>
-                <w:rFonts w:cstheme="minorHAnsi"/>
-                <w:color w:val="auto"/>
-              </w:rPr>
-              <w:t>Juan</w:t>
-            </w:r>
           </w:p>
         </w:tc>
         <w:tc>
@@ -5082,13 +5218,6 @@
                 <w:color w:val="auto"/>
               </w:rPr>
             </w:pPr>
-            <w:r>
-              <w:rPr>
-                <w:rFonts w:cstheme="minorHAnsi"/>
-                <w:color w:val="auto"/>
-              </w:rPr>
-              <w:t>08-09-17</w:t>
-            </w:r>
           </w:p>
         </w:tc>
         <w:tc>
@@ -5104,13 +5233,153 @@
                 <w:color w:val="auto"/>
               </w:rPr>
             </w:pPr>
-            <w:r>
+          </w:p>
+        </w:tc>
+      </w:tr>
+      <w:tr>
+        <w:tc>
+          <w:tcPr>
+            <w:tcW w:w="4678" w:type="dxa"/>
+          </w:tcPr>
+          <w:p>
+            <w:pPr>
+              <w:pStyle w:val="PSI-ComentarioenTabla"/>
+              <w:spacing w:after="240"/>
               <w:rPr>
                 <w:rFonts w:cstheme="minorHAnsi"/>
                 <w:color w:val="auto"/>
-              </w:rPr>
-              <w:t>12-09-17</w:t>
-            </w:r>
+                <w:lang w:val="es-ES"/>
+              </w:rPr>
+            </w:pPr>
+            <w:r>
+              <w:rPr>
+                <w:rFonts w:cstheme="minorHAnsi"/>
+                <w:color w:val="auto"/>
+                <w:lang w:val="es-ES"/>
+              </w:rPr>
+              <w:t>Documento Modelo de Negocio</w:t>
+            </w:r>
+          </w:p>
+        </w:tc>
+        <w:tc>
+          <w:tcPr>
+            <w:tcW w:w="1276" w:type="dxa"/>
+          </w:tcPr>
+          <w:p>
+            <w:pPr>
+              <w:pStyle w:val="PSI-ComentarioenTabla"/>
+              <w:spacing w:after="240"/>
+              <w:rPr>
+                <w:rFonts w:cstheme="minorHAnsi"/>
+                <w:color w:val="auto"/>
+              </w:rPr>
+            </w:pPr>
+          </w:p>
+        </w:tc>
+        <w:tc>
+          <w:tcPr>
+            <w:tcW w:w="1276" w:type="dxa"/>
+          </w:tcPr>
+          <w:p>
+            <w:pPr>
+              <w:pStyle w:val="PSI-ComentarioenTabla"/>
+              <w:spacing w:after="240"/>
+              <w:rPr>
+                <w:rFonts w:cstheme="minorHAnsi"/>
+                <w:color w:val="auto"/>
+              </w:rPr>
+            </w:pPr>
+          </w:p>
+        </w:tc>
+        <w:tc>
+          <w:tcPr>
+            <w:tcW w:w="1274" w:type="dxa"/>
+          </w:tcPr>
+          <w:p>
+            <w:pPr>
+              <w:pStyle w:val="PSI-ComentarioenTabla"/>
+              <w:spacing w:after="240"/>
+              <w:rPr>
+                <w:rFonts w:cstheme="minorHAnsi"/>
+                <w:color w:val="auto"/>
+              </w:rPr>
+            </w:pPr>
+          </w:p>
+        </w:tc>
+        <w:bookmarkStart w:id="7" w:name="_GoBack"/>
+        <w:bookmarkEnd w:id="7"/>
+      </w:tr>
+      <w:tr>
+        <w:trPr>
+          <w:cnfStyle w:val="000000100000" w:firstRow="0" w:lastRow="0" w:firstColumn="0" w:lastColumn="0" w:oddVBand="0" w:evenVBand="0" w:oddHBand="1" w:evenHBand="0" w:firstRowFirstColumn="0" w:firstRowLastColumn="0" w:lastRowFirstColumn="0" w:lastRowLastColumn="0"/>
+        </w:trPr>
+        <w:tc>
+          <w:tcPr>
+            <w:tcW w:w="4678" w:type="dxa"/>
+          </w:tcPr>
+          <w:p>
+            <w:pPr>
+              <w:pStyle w:val="PSI-ComentarioenTabla"/>
+              <w:spacing w:after="240"/>
+              <w:rPr>
+                <w:rFonts w:cstheme="minorHAnsi"/>
+                <w:color w:val="auto"/>
+                <w:lang w:val="es-ES"/>
+              </w:rPr>
+            </w:pPr>
+            <w:r>
+              <w:rPr>
+                <w:rFonts w:cstheme="minorHAnsi"/>
+                <w:color w:val="auto"/>
+                <w:lang w:val="es-ES"/>
+              </w:rPr>
+              <w:t>Documento Estimación</w:t>
+            </w:r>
+          </w:p>
+        </w:tc>
+        <w:tc>
+          <w:tcPr>
+            <w:tcW w:w="1276" w:type="dxa"/>
+          </w:tcPr>
+          <w:p>
+            <w:pPr>
+              <w:pStyle w:val="PSI-ComentarioenTabla"/>
+              <w:spacing w:after="240"/>
+              <w:rPr>
+                <w:rFonts w:cstheme="minorHAnsi"/>
+                <w:color w:val="auto"/>
+              </w:rPr>
+            </w:pPr>
+          </w:p>
+        </w:tc>
+        <w:tc>
+          <w:tcPr>
+            <w:tcW w:w="1276" w:type="dxa"/>
+          </w:tcPr>
+          <w:p>
+            <w:pPr>
+              <w:pStyle w:val="PSI-ComentarioenTabla"/>
+              <w:spacing w:after="240"/>
+              <w:rPr>
+                <w:rFonts w:cstheme="minorHAnsi"/>
+                <w:color w:val="auto"/>
+              </w:rPr>
+            </w:pPr>
+          </w:p>
+        </w:tc>
+        <w:tc>
+          <w:tcPr>
+            <w:tcW w:w="1274" w:type="dxa"/>
+          </w:tcPr>
+          <w:p>
+            <w:pPr>
+              <w:pStyle w:val="PSI-ComentarioenTabla"/>
+              <w:spacing w:after="240"/>
+              <w:rPr>
+                <w:rFonts w:cstheme="minorHAnsi"/>
+                <w:color w:val="auto"/>
+              </w:rPr>
+            </w:pPr>
           </w:p>
         </w:tc>
       </w:tr>
@@ -5123,395 +5392,6 @@
             <w:pPr>
               <w:pStyle w:val="Default"/>
               <w:rPr>
-                <w:lang w:val="es-AR"/>
-              </w:rPr>
-            </w:pPr>
-            <w:r>
-              <w:rPr>
-                <w:lang w:val="es-AR"/>
-              </w:rPr>
-              <w:t>Creación de glosario</w:t>
-            </w:r>
-          </w:p>
-        </w:tc>
-        <w:tc>
-          <w:tcPr>
-            <w:tcW w:w="1276" w:type="dxa"/>
-          </w:tcPr>
-          <w:p>
-            <w:pPr>
-              <w:pStyle w:val="PSI-ComentarioenTabla"/>
-              <w:spacing w:after="240"/>
-              <w:rPr>
-                <w:rFonts w:cstheme="minorHAnsi"/>
-                <w:color w:val="auto"/>
-              </w:rPr>
-            </w:pPr>
-            <w:r>
-              <w:rPr>
-                <w:rFonts w:cstheme="minorHAnsi"/>
-                <w:color w:val="auto"/>
-              </w:rPr>
-              <w:t>Gustavo</w:t>
-            </w:r>
-          </w:p>
-        </w:tc>
-        <w:tc>
-          <w:tcPr>
-            <w:tcW w:w="1276" w:type="dxa"/>
-          </w:tcPr>
-          <w:p>
-            <w:pPr>
-              <w:pStyle w:val="PSI-ComentarioenTabla"/>
-              <w:spacing w:after="240"/>
-              <w:rPr>
-                <w:rFonts w:cstheme="minorHAnsi"/>
-                <w:color w:val="auto"/>
-              </w:rPr>
-            </w:pPr>
-            <w:r>
-              <w:rPr>
-                <w:rFonts w:cstheme="minorHAnsi"/>
-                <w:color w:val="auto"/>
-              </w:rPr>
-              <w:t>12-09-17</w:t>
-            </w:r>
-          </w:p>
-        </w:tc>
-        <w:tc>
-          <w:tcPr>
-            <w:tcW w:w="1274" w:type="dxa"/>
-          </w:tcPr>
-          <w:p>
-            <w:pPr>
-              <w:pStyle w:val="PSI-ComentarioenTabla"/>
-              <w:spacing w:after="240"/>
-              <w:rPr>
-                <w:rFonts w:cstheme="minorHAnsi"/>
-                <w:color w:val="auto"/>
-              </w:rPr>
-            </w:pPr>
-            <w:r>
-              <w:rPr>
-                <w:rFonts w:cstheme="minorHAnsi"/>
-                <w:color w:val="auto"/>
-              </w:rPr>
-              <w:t>15</w:t>
-            </w:r>
-            <w:r>
-              <w:rPr>
-                <w:rFonts w:cstheme="minorHAnsi"/>
-                <w:color w:val="auto"/>
-              </w:rPr>
-              <w:t>-09-17</w:t>
-            </w:r>
-          </w:p>
-        </w:tc>
-      </w:tr>
-      <w:tr>
-        <w:trPr>
-          <w:cnfStyle w:val="000000100000" w:firstRow="0" w:lastRow="0" w:firstColumn="0" w:lastColumn="0" w:oddVBand="0" w:evenVBand="0" w:oddHBand="1" w:evenHBand="0" w:firstRowFirstColumn="0" w:firstRowLastColumn="0" w:lastRowFirstColumn="0" w:lastRowLastColumn="0"/>
-        </w:trPr>
-        <w:tc>
-          <w:tcPr>
-            <w:tcW w:w="4678" w:type="dxa"/>
-          </w:tcPr>
-          <w:p>
-            <w:pPr>
-              <w:pStyle w:val="Default"/>
-              <w:rPr>
-                <w:lang w:val="es-AR"/>
-              </w:rPr>
-            </w:pPr>
-            <w:r>
-              <w:rPr>
-                <w:lang w:val="es-AR"/>
-              </w:rPr>
-              <w:t>Prototipo exploratorio de interfaz de usuario</w:t>
-            </w:r>
-          </w:p>
-        </w:tc>
-        <w:tc>
-          <w:tcPr>
-            <w:tcW w:w="1276" w:type="dxa"/>
-          </w:tcPr>
-          <w:p>
-            <w:pPr>
-              <w:pStyle w:val="PSI-ComentarioenTabla"/>
-              <w:spacing w:after="240"/>
-              <w:rPr>
-                <w:rFonts w:cstheme="minorHAnsi"/>
-                <w:color w:val="auto"/>
-              </w:rPr>
-            </w:pPr>
-            <w:r>
-              <w:rPr>
-                <w:rFonts w:cstheme="minorHAnsi"/>
-                <w:color w:val="auto"/>
-              </w:rPr>
-              <w:t>Victor</w:t>
-            </w:r>
-          </w:p>
-        </w:tc>
-        <w:tc>
-          <w:tcPr>
-            <w:tcW w:w="1276" w:type="dxa"/>
-          </w:tcPr>
-          <w:p>
-            <w:pPr>
-              <w:pStyle w:val="PSI-ComentarioenTabla"/>
-              <w:spacing w:after="240"/>
-              <w:rPr>
-                <w:rFonts w:cstheme="minorHAnsi"/>
-                <w:color w:val="auto"/>
-              </w:rPr>
-            </w:pPr>
-            <w:r>
-              <w:rPr>
-                <w:rFonts w:cstheme="minorHAnsi"/>
-                <w:color w:val="auto"/>
-              </w:rPr>
-              <w:t>12-09-17</w:t>
-            </w:r>
-          </w:p>
-        </w:tc>
-        <w:tc>
-          <w:tcPr>
-            <w:tcW w:w="1274" w:type="dxa"/>
-          </w:tcPr>
-          <w:p>
-            <w:pPr>
-              <w:pStyle w:val="PSI-ComentarioenTabla"/>
-              <w:spacing w:after="240"/>
-              <w:rPr>
-                <w:rFonts w:cstheme="minorHAnsi"/>
-                <w:color w:val="auto"/>
-              </w:rPr>
-            </w:pPr>
-            <w:r>
-              <w:rPr>
-                <w:rFonts w:cstheme="minorHAnsi"/>
-                <w:color w:val="auto"/>
-              </w:rPr>
-              <w:t>1</w:t>
-            </w:r>
-            <w:r>
-              <w:rPr>
-                <w:rFonts w:cstheme="minorHAnsi"/>
-                <w:color w:val="auto"/>
-              </w:rPr>
-              <w:t>5</w:t>
-            </w:r>
-            <w:r>
-              <w:rPr>
-                <w:rFonts w:cstheme="minorHAnsi"/>
-                <w:color w:val="auto"/>
-              </w:rPr>
-              <w:t>-09-17</w:t>
-            </w:r>
-          </w:p>
-        </w:tc>
-      </w:tr>
-      <w:tr>
-        <w:tc>
-          <w:tcPr>
-            <w:tcW w:w="4678" w:type="dxa"/>
-          </w:tcPr>
-          <w:p>
-            <w:pPr>
-              <w:pStyle w:val="Default"/>
-              <w:rPr>
-                <w:lang w:val="es-AR"/>
-              </w:rPr>
-            </w:pPr>
-            <w:r>
-              <w:rPr>
-                <w:lang w:val="es-AR"/>
-              </w:rPr>
-              <w:t>Documento Gestión de riesgos</w:t>
-            </w:r>
-          </w:p>
-        </w:tc>
-        <w:tc>
-          <w:tcPr>
-            <w:tcW w:w="1276" w:type="dxa"/>
-          </w:tcPr>
-          <w:p>
-            <w:pPr>
-              <w:pStyle w:val="PSI-ComentarioenTabla"/>
-              <w:spacing w:after="240"/>
-              <w:rPr>
-                <w:rFonts w:cstheme="minorHAnsi"/>
-                <w:color w:val="auto"/>
-              </w:rPr>
-            </w:pPr>
-            <w:r>
-              <w:rPr>
-                <w:rFonts w:cstheme="minorHAnsi"/>
-                <w:color w:val="auto"/>
-              </w:rPr>
-              <w:t>todos</w:t>
-            </w:r>
-          </w:p>
-        </w:tc>
-        <w:tc>
-          <w:tcPr>
-            <w:tcW w:w="1276" w:type="dxa"/>
-          </w:tcPr>
-          <w:p>
-            <w:pPr>
-              <w:pStyle w:val="PSI-ComentarioenTabla"/>
-              <w:spacing w:after="240"/>
-              <w:rPr>
-                <w:rFonts w:cstheme="minorHAnsi"/>
-                <w:color w:val="auto"/>
-              </w:rPr>
-            </w:pPr>
-            <w:r>
-              <w:rPr>
-                <w:rFonts w:cstheme="minorHAnsi"/>
-                <w:color w:val="auto"/>
-              </w:rPr>
-              <w:t>15-09-17</w:t>
-            </w:r>
-          </w:p>
-        </w:tc>
-        <w:tc>
-          <w:tcPr>
-            <w:tcW w:w="1274" w:type="dxa"/>
-          </w:tcPr>
-          <w:p>
-            <w:pPr>
-              <w:pStyle w:val="PSI-ComentarioenTabla"/>
-              <w:spacing w:after="240"/>
-              <w:rPr>
-                <w:rFonts w:cstheme="minorHAnsi"/>
-                <w:color w:val="auto"/>
-              </w:rPr>
-            </w:pPr>
-            <w:r>
-              <w:rPr>
-                <w:rFonts w:cstheme="minorHAnsi"/>
-                <w:color w:val="auto"/>
-              </w:rPr>
-              <w:t>15</w:t>
-            </w:r>
-            <w:r>
-              <w:rPr>
-                <w:rFonts w:cstheme="minorHAnsi"/>
-                <w:color w:val="auto"/>
-              </w:rPr>
-              <w:t>-09-17</w:t>
-            </w:r>
-          </w:p>
-        </w:tc>
-      </w:tr>
-      <w:tr>
-        <w:trPr>
-          <w:cnfStyle w:val="000000100000" w:firstRow="0" w:lastRow="0" w:firstColumn="0" w:lastColumn="0" w:oddVBand="0" w:evenVBand="0" w:oddHBand="1" w:evenHBand="0" w:firstRowFirstColumn="0" w:firstRowLastColumn="0" w:lastRowFirstColumn="0" w:lastRowLastColumn="0"/>
-        </w:trPr>
-        <w:tc>
-          <w:tcPr>
-            <w:tcW w:w="4678" w:type="dxa"/>
-          </w:tcPr>
-          <w:p>
-            <w:pPr>
-              <w:pStyle w:val="Default"/>
-              <w:rPr>
-                <w:lang w:val="es-AR"/>
-              </w:rPr>
-            </w:pPr>
-            <w:r>
-              <w:rPr>
-                <w:lang w:val="es-AR"/>
-              </w:rPr>
-              <w:t>Plan de desarrollo</w:t>
-            </w:r>
-          </w:p>
-        </w:tc>
-        <w:tc>
-          <w:tcPr>
-            <w:tcW w:w="1276" w:type="dxa"/>
-          </w:tcPr>
-          <w:p>
-            <w:pPr>
-              <w:pStyle w:val="PSI-ComentarioenTabla"/>
-              <w:spacing w:after="240"/>
-              <w:rPr>
-                <w:rFonts w:cstheme="minorHAnsi"/>
-                <w:color w:val="auto"/>
-              </w:rPr>
-            </w:pPr>
-            <w:r>
-              <w:rPr>
-                <w:rFonts w:cstheme="minorHAnsi"/>
-                <w:color w:val="auto"/>
-              </w:rPr>
-              <w:t>todos</w:t>
-            </w:r>
-          </w:p>
-        </w:tc>
-        <w:tc>
-          <w:tcPr>
-            <w:tcW w:w="1276" w:type="dxa"/>
-          </w:tcPr>
-          <w:p>
-            <w:pPr>
-              <w:pStyle w:val="PSI-ComentarioenTabla"/>
-              <w:spacing w:after="240"/>
-              <w:rPr>
-                <w:rFonts w:cstheme="minorHAnsi"/>
-                <w:color w:val="auto"/>
-              </w:rPr>
-            </w:pPr>
-            <w:r>
-              <w:rPr>
-                <w:rFonts w:cstheme="minorHAnsi"/>
-                <w:color w:val="auto"/>
-              </w:rPr>
-              <w:t>08-09-17</w:t>
-            </w:r>
-          </w:p>
-        </w:tc>
-        <w:tc>
-          <w:tcPr>
-            <w:tcW w:w="1274" w:type="dxa"/>
-          </w:tcPr>
-          <w:p>
-            <w:pPr>
-              <w:pStyle w:val="PSI-ComentarioenTabla"/>
-              <w:spacing w:after="240"/>
-              <w:rPr>
-                <w:rFonts w:cstheme="minorHAnsi"/>
-                <w:color w:val="auto"/>
-              </w:rPr>
-            </w:pPr>
-            <w:r>
-              <w:rPr>
-                <w:rFonts w:cstheme="minorHAnsi"/>
-                <w:color w:val="auto"/>
-              </w:rPr>
-              <w:t>15</w:t>
-            </w:r>
-            <w:r>
-              <w:rPr>
-                <w:rFonts w:cstheme="minorHAnsi"/>
-                <w:color w:val="auto"/>
-              </w:rPr>
-              <w:t>-09-17</w:t>
-            </w:r>
-          </w:p>
-        </w:tc>
-      </w:tr>
-      <w:tr>
-        <w:tc>
-          <w:tcPr>
-            <w:tcW w:w="4678" w:type="dxa"/>
-          </w:tcPr>
-          <w:p>
-            <w:pPr>
-              <w:pStyle w:val="Default"/>
-              <w:rPr>
                 <w:b/>
                 <w:lang w:val="es-AR"/>
               </w:rPr>
@@ -5522,6 +5402,13 @@
                 <w:lang w:val="es-AR"/>
               </w:rPr>
               <w:t>FIN PRIMERA ITERACION</w:t>
+            </w:r>
+            <w:r>
+              <w:rPr>
+                <w:b/>
+                <w:lang w:val="es-AR"/>
+              </w:rPr>
+              <w:t xml:space="preserve"> FASE ELABORACION</w:t>
             </w:r>
           </w:p>
         </w:tc>
@@ -5561,7 +5448,7 @@
                 <w:b/>
                 <w:color w:val="auto"/>
               </w:rPr>
-              <w:t>22</w:t>
+              <w:t>2</w:t>
             </w:r>
             <w:r>
               <w:rPr>
@@ -5569,7 +5456,7 @@
                 <w:b/>
                 <w:color w:val="auto"/>
               </w:rPr>
-              <w:t>-0</w:t>
+              <w:t>3</w:t>
             </w:r>
             <w:r>
               <w:rPr>
@@ -5577,7 +5464,15 @@
                 <w:b/>
                 <w:color w:val="auto"/>
               </w:rPr>
-              <w:t>8</w:t>
+              <w:t>-0</w:t>
+            </w:r>
+            <w:r>
+              <w:rPr>
+                <w:rFonts w:cstheme="minorHAnsi"/>
+                <w:b/>
+                <w:color w:val="auto"/>
+              </w:rPr>
+              <w:t>9</w:t>
             </w:r>
             <w:r>
               <w:rPr>
@@ -5609,7 +5504,7 @@
                 <w:b/>
                 <w:color w:val="auto"/>
               </w:rPr>
-              <w:t>15</w:t>
+              <w:t>06</w:t>
             </w:r>
             <w:r>
               <w:rPr>
@@ -5617,7 +5512,23 @@
                 <w:b/>
                 <w:color w:val="auto"/>
               </w:rPr>
-              <w:t>-09-17</w:t>
+              <w:t>-</w:t>
+            </w:r>
+            <w:r>
+              <w:rPr>
+                <w:rFonts w:cstheme="minorHAnsi"/>
+                <w:b/>
+                <w:color w:val="auto"/>
+              </w:rPr>
+              <w:t>1</w:t>
+            </w:r>
+            <w:r>
+              <w:rPr>
+                <w:rFonts w:cstheme="minorHAnsi"/>
+                <w:b/>
+                <w:color w:val="auto"/>
+              </w:rPr>
+              <w:t>0-17</w:t>
             </w:r>
           </w:p>
         </w:tc>
@@ -7332,6 +7243,7 @@
           <w:szCs w:val="22"/>
           <w:lang w:val="es-AR"/>
         </w:rPr>
+        <w:lastRenderedPageBreak/>
         <w:tab/>
         <w:t>Se confecciono el documento de modelo de negocio, expresando el estado actual de circuito de comunicación que el proyecto debe mejorar, aunque en principio es casi inexistente.</w:t>
       </w:r>
@@ -7614,7 +7526,6 @@
           <w:szCs w:val="22"/>
           <w:lang w:val="es-AR"/>
         </w:rPr>
-        <w:lastRenderedPageBreak/>
         <w:t>Creación de Glosario</w:t>
       </w:r>
       <w:r>
@@ -13157,7 +13068,7 @@
 </file>
 
 <file path=customXml/itemProps2.xml><?xml version="1.0" encoding="utf-8"?>
-<ds:datastoreItem xmlns:ds="http://schemas.openxmlformats.org/officeDocument/2006/customXml" ds:itemID="{A43435DD-0328-4038-ABCF-E3742FA1895A}">
+<ds:datastoreItem xmlns:ds="http://schemas.openxmlformats.org/officeDocument/2006/customXml" ds:itemID="{22ABC665-C759-4060-AF7A-169D9673CD73}">
   <ds:schemaRefs>
     <ds:schemaRef ds:uri="http://schemas.openxmlformats.org/officeDocument/2006/bibliography"/>
   </ds:schemaRefs>

</xml_diff>

<commit_message>
Actualizacion iteracion 1 elab.
</commit_message>
<xml_diff>
--- a/Gestion del Proyecto/Planificacion/Plan de Iteración -1- fase Elaboración.docx
+++ b/Gestion del Proyecto/Planificacion/Plan de Iteración -1- fase Elaboración.docx
@@ -38,7 +38,7 @@
               <w:noProof/>
               <w:sz w:val="72"/>
               <w:szCs w:val="72"/>
-              <w:lang w:val="en-US"/>
+              <w:lang w:val="es-AR" w:eastAsia="es-AR"/>
             </w:rPr>
             <mc:AlternateContent>
               <mc:Choice Requires="wpg">
@@ -216,7 +216,7 @@
                                     <w:r>
                                       <w:rPr>
                                         <w:noProof/>
-                                        <w:lang w:val="en-US"/>
+                                        <w:lang w:val="es-AR" w:eastAsia="es-AR"/>
                                       </w:rPr>
                                       <w:drawing>
                                         <wp:inline distT="0" distB="0" distL="0" distR="0" wp14:anchorId="030DC52C" wp14:editId="4251ED18">
@@ -325,7 +325,7 @@
                                       <w:noProof/>
                                       <w:sz w:val="72"/>
                                       <w:szCs w:val="72"/>
-                                      <w:lang w:val="en-US"/>
+                                      <w:lang w:val="es-AR" w:eastAsia="es-AR"/>
                                     </w:rPr>
                                     <w:drawing>
                                       <wp:inline distT="0" distB="0" distL="0" distR="0" wp14:anchorId="32E4BF38" wp14:editId="0C888563">
@@ -406,7 +406,7 @@
                               <w:r>
                                 <w:rPr>
                                   <w:noProof/>
-                                  <w:lang w:val="en-US"/>
+                                  <w:lang w:val="es-AR" w:eastAsia="es-AR"/>
                                 </w:rPr>
                                 <w:drawing>
                                   <wp:inline distT="0" distB="0" distL="0" distR="0" wp14:anchorId="030DC52C" wp14:editId="4251ED18">
@@ -476,7 +476,7 @@
                                 <w:noProof/>
                                 <w:sz w:val="72"/>
                                 <w:szCs w:val="72"/>
-                                <w:lang w:val="en-US"/>
+                                <w:lang w:val="es-AR" w:eastAsia="es-AR"/>
                               </w:rPr>
                               <w:drawing>
                                 <wp:inline distT="0" distB="0" distL="0" distR="0" wp14:anchorId="32E4BF38" wp14:editId="0C888563">
@@ -767,7 +767,7 @@
           <w:r>
             <w:rPr>
               <w:noProof/>
-              <w:lang w:val="en-US"/>
+              <w:lang w:eastAsia="es-AR"/>
             </w:rPr>
             <mc:AlternateContent>
               <mc:Choice Requires="wps">
@@ -838,7 +838,7 @@
                                     <w:noProof/>
                                     <w:sz w:val="72"/>
                                     <w:szCs w:val="72"/>
-                                    <w:lang w:val="en-US"/>
+                                    <w:lang w:val="es-AR" w:eastAsia="es-AR"/>
                                   </w:rPr>
                                   <w:drawing>
                                     <wp:inline distT="0" distB="0" distL="0" distR="0" wp14:anchorId="18E9DE72" wp14:editId="5F0770E9">
@@ -922,7 +922,7 @@
                               <w:noProof/>
                               <w:sz w:val="72"/>
                               <w:szCs w:val="72"/>
-                              <w:lang w:val="en-US"/>
+                              <w:lang w:val="es-AR" w:eastAsia="es-AR"/>
                             </w:rPr>
                             <w:drawing>
                               <wp:inline distT="0" distB="0" distL="0" distR="0" wp14:anchorId="18E9DE72" wp14:editId="5F0770E9">
@@ -990,7 +990,7 @@
           <w:r>
             <w:rPr>
               <w:noProof/>
-              <w:lang w:val="en-US"/>
+              <w:lang w:eastAsia="es-AR"/>
             </w:rPr>
             <mc:AlternateContent>
               <mc:Choice Requires="wps">
@@ -1061,7 +1061,7 @@
                                     <w:noProof/>
                                     <w:sz w:val="72"/>
                                     <w:szCs w:val="72"/>
-                                    <w:lang w:val="en-US"/>
+                                    <w:lang w:val="es-AR" w:eastAsia="es-AR"/>
                                   </w:rPr>
                                   <w:drawing>
                                     <wp:inline distT="0" distB="0" distL="0" distR="0" wp14:anchorId="6EECFB87" wp14:editId="147A49CE">
@@ -1145,7 +1145,7 @@
                               <w:noProof/>
                               <w:sz w:val="72"/>
                               <w:szCs w:val="72"/>
-                              <w:lang w:val="en-US"/>
+                              <w:lang w:val="es-AR" w:eastAsia="es-AR"/>
                             </w:rPr>
                             <w:drawing>
                               <wp:inline distT="0" distB="0" distL="0" distR="0" wp14:anchorId="6EECFB87" wp14:editId="147A49CE">
@@ -1207,7 +1207,7 @@
           <w:r>
             <w:rPr>
               <w:noProof/>
-              <w:lang w:val="en-US"/>
+              <w:lang w:eastAsia="es-AR"/>
             </w:rPr>
             <mc:AlternateContent>
               <mc:Choice Requires="wps">
@@ -1278,7 +1278,7 @@
                                     <w:noProof/>
                                     <w:sz w:val="72"/>
                                     <w:szCs w:val="72"/>
-                                    <w:lang w:val="en-US"/>
+                                    <w:lang w:val="es-AR" w:eastAsia="es-AR"/>
                                   </w:rPr>
                                   <w:drawing>
                                     <wp:inline distT="0" distB="0" distL="0" distR="0" wp14:anchorId="2DF8B2D1" wp14:editId="38F0BEC3">
@@ -1362,7 +1362,7 @@
                               <w:noProof/>
                               <w:sz w:val="72"/>
                               <w:szCs w:val="72"/>
-                              <w:lang w:val="en-US"/>
+                              <w:lang w:val="es-AR" w:eastAsia="es-AR"/>
                             </w:rPr>
                             <w:drawing>
                               <wp:inline distT="0" distB="0" distL="0" distR="0" wp14:anchorId="2DF8B2D1" wp14:editId="38F0BEC3">
@@ -1433,7 +1433,7 @@
             <w:rPr>
               <w:noProof/>
               <w:color w:val="auto"/>
-              <w:lang w:val="en-US"/>
+              <w:lang w:eastAsia="es-AR"/>
             </w:rPr>
             <w:lastRenderedPageBreak/>
             <mc:AlternateContent>
@@ -1497,7 +1497,7 @@
               </mc:Choice>
               <mc:Fallback>
                 <w:pict>
-                  <v:rect w14:anchorId="72844B44" id="Rectangle 17" o:spid="_x0000_s1026" style="position:absolute;margin-left:315.7pt;margin-top:-95.5pt;width:195.35pt;height:864.15pt;z-index:-251645952;visibility:visible;mso-wrap-style:square;mso-width-percent:0;mso-height-percent:0;mso-wrap-distance-left:9pt;mso-wrap-distance-top:0;mso-wrap-distance-right:9pt;mso-wrap-distance-bottom:0;mso-position-horizontal:absolute;mso-position-horizontal-relative:margin;mso-position-vertical:absolute;mso-position-vertical-relative:margin;mso-width-percent:0;mso-height-percent:0;mso-width-relative:page;mso-height-relative:page;v-text-anchor:top" o:gfxdata="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" fillcolor="#92d050" strokecolor="#ffc000">
+                  <v:rect w14:anchorId="47B0CD9D" id="Rectangle 17" o:spid="_x0000_s1026" style="position:absolute;margin-left:315.7pt;margin-top:-95.5pt;width:195.35pt;height:864.15pt;z-index:-251645952;visibility:visible;mso-wrap-style:square;mso-width-percent:0;mso-height-percent:0;mso-wrap-distance-left:9pt;mso-wrap-distance-top:0;mso-wrap-distance-right:9pt;mso-wrap-distance-bottom:0;mso-position-horizontal:absolute;mso-position-horizontal-relative:margin;mso-position-vertical:absolute;mso-position-vertical-relative:margin;mso-width-percent:0;mso-height-percent:0;mso-width-relative:page;mso-height-relative:page;v-text-anchor:top" o:gfxdata="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" fillcolor="#92d050" strokecolor="#ffc000">
                     <w10:wrap type="square" anchorx="margin" anchory="margin"/>
                   </v:rect>
                 </w:pict>
@@ -1508,7 +1508,7 @@
             <w:rPr>
               <w:noProof/>
               <w:color w:val="auto"/>
-              <w:lang w:val="en-US"/>
+              <w:lang w:eastAsia="es-AR"/>
             </w:rPr>
             <mc:AlternateContent>
               <mc:Choice Requires="wps">
@@ -4183,6 +4183,13 @@
                 <w:color w:val="auto"/>
               </w:rPr>
             </w:pPr>
+            <w:r>
+              <w:rPr>
+                <w:rFonts w:cstheme="minorHAnsi"/>
+                <w:color w:val="auto"/>
+              </w:rPr>
+              <w:t>Todos</w:t>
+            </w:r>
           </w:p>
         </w:tc>
         <w:tc>
@@ -4198,6 +4205,13 @@
                 <w:color w:val="auto"/>
               </w:rPr>
             </w:pPr>
+            <w:r>
+              <w:rPr>
+                <w:rFonts w:cstheme="minorHAnsi"/>
+                <w:color w:val="auto"/>
+              </w:rPr>
+              <w:t>23-09-17</w:t>
+            </w:r>
           </w:p>
         </w:tc>
         <w:tc>
@@ -4213,6 +4227,13 @@
                 <w:color w:val="auto"/>
               </w:rPr>
             </w:pPr>
+            <w:r>
+              <w:rPr>
+                <w:rFonts w:cstheme="minorHAnsi"/>
+                <w:color w:val="auto"/>
+              </w:rPr>
+              <w:t>23-09-17</w:t>
+            </w:r>
           </w:p>
         </w:tc>
       </w:tr>
@@ -4255,6 +4276,14 @@
                 <w:lang w:val="es-ES"/>
               </w:rPr>
             </w:pPr>
+            <w:r>
+              <w:rPr>
+                <w:rFonts w:cstheme="minorHAnsi"/>
+                <w:color w:val="auto"/>
+                <w:lang w:val="es-ES"/>
+              </w:rPr>
+              <w:t>Juan</w:t>
+            </w:r>
           </w:p>
         </w:tc>
         <w:tc>
@@ -4271,6 +4300,14 @@
                 <w:lang w:val="es-ES"/>
               </w:rPr>
             </w:pPr>
+            <w:r>
+              <w:rPr>
+                <w:rFonts w:cstheme="minorHAnsi"/>
+                <w:color w:val="auto"/>
+                <w:lang w:val="es-ES"/>
+              </w:rPr>
+              <w:t>24-09-17</w:t>
+            </w:r>
           </w:p>
         </w:tc>
         <w:tc>
@@ -4286,6 +4323,13 @@
                 <w:color w:val="auto"/>
               </w:rPr>
             </w:pPr>
+            <w:r>
+              <w:rPr>
+                <w:rFonts w:cstheme="minorHAnsi"/>
+                <w:color w:val="auto"/>
+              </w:rPr>
+              <w:t>24-09-17</w:t>
+            </w:r>
           </w:p>
         </w:tc>
       </w:tr>
@@ -4331,6 +4375,14 @@
                 <w:lang w:val="es-ES"/>
               </w:rPr>
             </w:pPr>
+            <w:r>
+              <w:rPr>
+                <w:rFonts w:cstheme="minorHAnsi"/>
+                <w:color w:val="auto"/>
+                <w:lang w:val="es-ES"/>
+              </w:rPr>
+              <w:t>Gustavo</w:t>
+            </w:r>
           </w:p>
         </w:tc>
         <w:tc>
@@ -4347,6 +4399,14 @@
                 <w:lang w:val="es-ES"/>
               </w:rPr>
             </w:pPr>
+            <w:r>
+              <w:rPr>
+                <w:rFonts w:cstheme="minorHAnsi"/>
+                <w:color w:val="auto"/>
+                <w:lang w:val="es-ES"/>
+              </w:rPr>
+              <w:t>29-09-17</w:t>
+            </w:r>
           </w:p>
         </w:tc>
         <w:tc>
@@ -4362,6 +4422,13 @@
                 <w:color w:val="auto"/>
               </w:rPr>
             </w:pPr>
+            <w:r>
+              <w:rPr>
+                <w:rFonts w:cstheme="minorHAnsi"/>
+                <w:color w:val="auto"/>
+              </w:rPr>
+              <w:t>06-10-17</w:t>
+            </w:r>
           </w:p>
         </w:tc>
       </w:tr>
@@ -4387,7 +4454,15 @@
                 <w:lang w:val="es-ES"/>
               </w:rPr>
               <w:lastRenderedPageBreak/>
-              <w:t>Documento de Diseño Prototipos de Interfaz</w:t>
+              <w:t>Documento Prototipos de Interfaz</w:t>
+            </w:r>
+            <w:r>
+              <w:rPr>
+                <w:rFonts w:cstheme="minorHAnsi"/>
+                <w:color w:val="auto"/>
+                <w:lang w:val="es-ES"/>
+              </w:rPr>
+              <w:t xml:space="preserve"> Móvil</w:t>
             </w:r>
           </w:p>
         </w:tc>
@@ -4404,6 +4479,13 @@
                 <w:color w:val="auto"/>
               </w:rPr>
             </w:pPr>
+            <w:r>
+              <w:rPr>
+                <w:rFonts w:cstheme="minorHAnsi"/>
+                <w:color w:val="auto"/>
+              </w:rPr>
+              <w:t>Victor</w:t>
+            </w:r>
           </w:p>
         </w:tc>
         <w:tc>
@@ -4419,6 +4501,13 @@
                 <w:color w:val="auto"/>
               </w:rPr>
             </w:pPr>
+            <w:r>
+              <w:rPr>
+                <w:rFonts w:cstheme="minorHAnsi"/>
+                <w:color w:val="auto"/>
+              </w:rPr>
+              <w:t>29-09-17</w:t>
+            </w:r>
           </w:p>
         </w:tc>
         <w:tc>
@@ -4434,6 +4523,13 @@
                 <w:color w:val="auto"/>
               </w:rPr>
             </w:pPr>
+            <w:r>
+              <w:rPr>
+                <w:rFonts w:cstheme="minorHAnsi"/>
+                <w:color w:val="auto"/>
+              </w:rPr>
+              <w:t>03-09-17</w:t>
+            </w:r>
           </w:p>
         </w:tc>
       </w:tr>
@@ -4461,7 +4557,15 @@
                 <w:color w:val="auto"/>
                 <w:lang w:val="es-ES"/>
               </w:rPr>
-              <w:t>Documento Gestión de Riesgos</w:t>
+              <w:t>Documento Prototipos de Interfaz</w:t>
+            </w:r>
+            <w:r>
+              <w:rPr>
+                <w:rFonts w:cstheme="minorHAnsi"/>
+                <w:color w:val="auto"/>
+                <w:lang w:val="es-ES"/>
+              </w:rPr>
+              <w:t xml:space="preserve"> Web</w:t>
             </w:r>
           </w:p>
         </w:tc>
@@ -4478,6 +4582,13 @@
                 <w:color w:val="auto"/>
               </w:rPr>
             </w:pPr>
+            <w:r>
+              <w:rPr>
+                <w:rFonts w:cstheme="minorHAnsi"/>
+                <w:color w:val="auto"/>
+              </w:rPr>
+              <w:t>Victor</w:t>
+            </w:r>
           </w:p>
         </w:tc>
         <w:tc>
@@ -4493,6 +4604,13 @@
                 <w:color w:val="auto"/>
               </w:rPr>
             </w:pPr>
+            <w:r>
+              <w:rPr>
+                <w:rFonts w:cstheme="minorHAnsi"/>
+                <w:color w:val="auto"/>
+              </w:rPr>
+              <w:t>29-09-17</w:t>
+            </w:r>
           </w:p>
         </w:tc>
         <w:tc>
@@ -4508,6 +4626,13 @@
                 <w:color w:val="auto"/>
               </w:rPr>
             </w:pPr>
+            <w:r>
+              <w:rPr>
+                <w:rFonts w:cstheme="minorHAnsi"/>
+                <w:color w:val="auto"/>
+              </w:rPr>
+              <w:t>06-09-17</w:t>
+            </w:r>
           </w:p>
         </w:tc>
       </w:tr>
@@ -4521,18 +4646,18 @@
               <w:pStyle w:val="PSI-ComentarioenTabla"/>
               <w:spacing w:after="240"/>
               <w:rPr>
-                <w:color w:val="000000"/>
-                <w:sz w:val="24"/>
-                <w:szCs w:val="24"/>
-              </w:rPr>
-            </w:pPr>
-            <w:r>
-              <w:rPr>
                 <w:rFonts w:cstheme="minorHAnsi"/>
                 <w:color w:val="auto"/>
                 <w:lang w:val="es-ES"/>
               </w:rPr>
-              <w:t>Documento Especificación de Casos de Uso</w:t>
+            </w:pPr>
+            <w:r>
+              <w:rPr>
+                <w:rFonts w:cstheme="minorHAnsi"/>
+                <w:color w:val="auto"/>
+                <w:lang w:val="es-ES"/>
+              </w:rPr>
+              <w:t>Documento Gestión de Riesgos</w:t>
             </w:r>
           </w:p>
         </w:tc>
@@ -4549,6 +4674,13 @@
                 <w:color w:val="auto"/>
               </w:rPr>
             </w:pPr>
+            <w:r>
+              <w:rPr>
+                <w:rFonts w:cstheme="minorHAnsi"/>
+                <w:color w:val="auto"/>
+              </w:rPr>
+              <w:t>Gustavo</w:t>
+            </w:r>
           </w:p>
         </w:tc>
         <w:tc>
@@ -4564,6 +4696,13 @@
                 <w:color w:val="auto"/>
               </w:rPr>
             </w:pPr>
+            <w:r>
+              <w:rPr>
+                <w:rFonts w:cstheme="minorHAnsi"/>
+                <w:color w:val="auto"/>
+              </w:rPr>
+              <w:t>01-09-17</w:t>
+            </w:r>
           </w:p>
         </w:tc>
         <w:tc>
@@ -4579,6 +4718,13 @@
                 <w:color w:val="auto"/>
               </w:rPr>
             </w:pPr>
+            <w:r>
+              <w:rPr>
+                <w:rFonts w:cstheme="minorHAnsi"/>
+                <w:color w:val="auto"/>
+              </w:rPr>
+              <w:t>06-09-17</w:t>
+            </w:r>
           </w:p>
         </w:tc>
       </w:tr>
@@ -4595,18 +4741,18 @@
               <w:pStyle w:val="PSI-ComentarioenTabla"/>
               <w:spacing w:after="240"/>
               <w:rPr>
+                <w:color w:val="000000"/>
+                <w:sz w:val="24"/>
+                <w:szCs w:val="24"/>
+              </w:rPr>
+            </w:pPr>
+            <w:r>
+              <w:rPr>
                 <w:rFonts w:cstheme="minorHAnsi"/>
                 <w:color w:val="auto"/>
                 <w:lang w:val="es-ES"/>
               </w:rPr>
-            </w:pPr>
-            <w:r>
-              <w:rPr>
-                <w:rFonts w:cstheme="minorHAnsi"/>
-                <w:color w:val="auto"/>
-                <w:lang w:val="es-ES"/>
-              </w:rPr>
-              <w:t>Documento Modelo de Casos de Uso</w:t>
+              <w:t>Documento Especificación de Casos de Uso</w:t>
             </w:r>
           </w:p>
         </w:tc>
@@ -4623,6 +4769,13 @@
                 <w:color w:val="auto"/>
               </w:rPr>
             </w:pPr>
+            <w:r>
+              <w:rPr>
+                <w:rFonts w:cstheme="minorHAnsi"/>
+                <w:color w:val="auto"/>
+              </w:rPr>
+              <w:t>Juan</w:t>
+            </w:r>
           </w:p>
         </w:tc>
         <w:tc>
@@ -4638,6 +4791,13 @@
                 <w:color w:val="auto"/>
               </w:rPr>
             </w:pPr>
+            <w:r>
+              <w:rPr>
+                <w:rFonts w:cstheme="minorHAnsi"/>
+                <w:color w:val="auto"/>
+              </w:rPr>
+              <w:t>23-09-17</w:t>
+            </w:r>
           </w:p>
         </w:tc>
         <w:tc>
@@ -4653,6 +4813,13 @@
                 <w:color w:val="auto"/>
               </w:rPr>
             </w:pPr>
+            <w:r>
+              <w:rPr>
+                <w:rFonts w:cstheme="minorHAnsi"/>
+                <w:color w:val="auto"/>
+              </w:rPr>
+              <w:t>29-09-17</w:t>
+            </w:r>
           </w:p>
         </w:tc>
       </w:tr>
@@ -4668,6 +4835,7 @@
               <w:rPr>
                 <w:rFonts w:cstheme="minorHAnsi"/>
                 <w:color w:val="auto"/>
+                <w:lang w:val="es-ES"/>
               </w:rPr>
             </w:pPr>
             <w:r>
@@ -4676,7 +4844,7 @@
                 <w:color w:val="auto"/>
                 <w:lang w:val="es-ES"/>
               </w:rPr>
-              <w:t>Reunión de grupo para definir lineamientos de trabajo</w:t>
+              <w:t>Documento Modelo de Casos de Uso</w:t>
             </w:r>
           </w:p>
         </w:tc>
@@ -4691,9 +4859,15 @@
               <w:rPr>
                 <w:rFonts w:cstheme="minorHAnsi"/>
                 <w:color w:val="auto"/>
-                <w:lang w:val="es-ES"/>
               </w:rPr>
             </w:pPr>
+            <w:r>
+              <w:rPr>
+                <w:rFonts w:cstheme="minorHAnsi"/>
+                <w:color w:val="auto"/>
+              </w:rPr>
+              <w:t>Juan</w:t>
+            </w:r>
           </w:p>
         </w:tc>
         <w:tc>
@@ -4707,9 +4881,15 @@
               <w:rPr>
                 <w:rFonts w:cstheme="minorHAnsi"/>
                 <w:color w:val="auto"/>
-                <w:lang w:val="es-ES"/>
               </w:rPr>
             </w:pPr>
+            <w:r>
+              <w:rPr>
+                <w:rFonts w:cstheme="minorHAnsi"/>
+                <w:color w:val="auto"/>
+              </w:rPr>
+              <w:t>29-09-17</w:t>
+            </w:r>
           </w:p>
         </w:tc>
         <w:tc>
@@ -4725,6 +4905,13 @@
                 <w:color w:val="auto"/>
               </w:rPr>
             </w:pPr>
+            <w:r>
+              <w:rPr>
+                <w:rFonts w:cstheme="minorHAnsi"/>
+                <w:color w:val="auto"/>
+              </w:rPr>
+              <w:t>06-09-17</w:t>
+            </w:r>
           </w:p>
         </w:tc>
       </w:tr>
@@ -4752,7 +4939,7 @@
                 <w:color w:val="auto"/>
                 <w:lang w:val="es-ES"/>
               </w:rPr>
-              <w:t>Documento Resumen Reunión</w:t>
+              <w:t>Documento Plan de Proyecto</w:t>
             </w:r>
           </w:p>
         </w:tc>
@@ -4767,9 +4954,15 @@
               <w:rPr>
                 <w:rFonts w:cstheme="minorHAnsi"/>
                 <w:color w:val="auto"/>
-                <w:lang w:val="es-ES"/>
               </w:rPr>
             </w:pPr>
+            <w:r>
+              <w:rPr>
+                <w:rFonts w:cstheme="minorHAnsi"/>
+                <w:color w:val="auto"/>
+              </w:rPr>
+              <w:t>Victor</w:t>
+            </w:r>
           </w:p>
         </w:tc>
         <w:tc>
@@ -4783,9 +4976,15 @@
               <w:rPr>
                 <w:rFonts w:cstheme="minorHAnsi"/>
                 <w:color w:val="auto"/>
-                <w:lang w:val="es-ES"/>
               </w:rPr>
             </w:pPr>
+            <w:r>
+              <w:rPr>
+                <w:rFonts w:cstheme="minorHAnsi"/>
+                <w:color w:val="auto"/>
+              </w:rPr>
+              <w:t>01-09-17</w:t>
+            </w:r>
           </w:p>
         </w:tc>
         <w:tc>
@@ -4801,6 +5000,13 @@
                 <w:color w:val="auto"/>
               </w:rPr>
             </w:pPr>
+            <w:r>
+              <w:rPr>
+                <w:rFonts w:cstheme="minorHAnsi"/>
+                <w:color w:val="auto"/>
+              </w:rPr>
+              <w:t>06-09-17</w:t>
+            </w:r>
           </w:p>
         </w:tc>
       </w:tr>
@@ -4825,7 +5031,7 @@
                 <w:color w:val="auto"/>
                 <w:lang w:val="es-ES"/>
               </w:rPr>
-              <w:t>Documento Plan de Proyecto</w:t>
+              <w:t>Documento Plan de Pruebas</w:t>
             </w:r>
           </w:p>
         </w:tc>
@@ -4842,6 +5048,13 @@
                 <w:color w:val="auto"/>
               </w:rPr>
             </w:pPr>
+            <w:r>
+              <w:rPr>
+                <w:rFonts w:cstheme="minorHAnsi"/>
+                <w:color w:val="auto"/>
+              </w:rPr>
+              <w:t>Juan</w:t>
+            </w:r>
           </w:p>
         </w:tc>
         <w:tc>
@@ -4857,6 +5070,13 @@
                 <w:color w:val="auto"/>
               </w:rPr>
             </w:pPr>
+            <w:r>
+              <w:rPr>
+                <w:rFonts w:cstheme="minorHAnsi"/>
+                <w:color w:val="auto"/>
+              </w:rPr>
+              <w:t>01-09-17</w:t>
+            </w:r>
           </w:p>
         </w:tc>
         <w:tc>
@@ -4872,148 +5092,13 @@
                 <w:color w:val="auto"/>
               </w:rPr>
             </w:pPr>
-          </w:p>
-        </w:tc>
-      </w:tr>
-      <w:tr>
-        <w:trPr>
-          <w:cnfStyle w:val="000000100000" w:firstRow="0" w:lastRow="0" w:firstColumn="0" w:lastColumn="0" w:oddVBand="0" w:evenVBand="0" w:oddHBand="1" w:evenHBand="0" w:firstRowFirstColumn="0" w:firstRowLastColumn="0" w:lastRowFirstColumn="0" w:lastRowLastColumn="0"/>
-        </w:trPr>
-        <w:tc>
-          <w:tcPr>
-            <w:tcW w:w="4678" w:type="dxa"/>
-          </w:tcPr>
-          <w:p>
-            <w:pPr>
-              <w:pStyle w:val="Default"/>
-              <w:rPr>
-                <w:lang w:val="es-AR"/>
-              </w:rPr>
-            </w:pPr>
-            <w:r>
-              <w:rPr>
-                <w:lang w:val="es-AR"/>
-              </w:rPr>
-              <w:t>Documento Especificación de Requerimientos (Contrato Cliente)</w:t>
-            </w:r>
-          </w:p>
-        </w:tc>
-        <w:tc>
-          <w:tcPr>
-            <w:tcW w:w="1276" w:type="dxa"/>
-          </w:tcPr>
-          <w:p>
-            <w:pPr>
-              <w:pStyle w:val="PSI-ComentarioenTabla"/>
-              <w:spacing w:after="240"/>
+            <w:r>
               <w:rPr>
                 <w:rFonts w:cstheme="minorHAnsi"/>
                 <w:color w:val="auto"/>
-                <w:lang w:val="es-ES"/>
-              </w:rPr>
-            </w:pPr>
-          </w:p>
-        </w:tc>
-        <w:tc>
-          <w:tcPr>
-            <w:tcW w:w="1276" w:type="dxa"/>
-          </w:tcPr>
-          <w:p>
-            <w:pPr>
-              <w:pStyle w:val="PSI-ComentarioenTabla"/>
-              <w:spacing w:after="240"/>
-              <w:rPr>
-                <w:rFonts w:cstheme="minorHAnsi"/>
-                <w:color w:val="auto"/>
-                <w:lang w:val="es-ES"/>
-              </w:rPr>
-            </w:pPr>
-          </w:p>
-        </w:tc>
-        <w:tc>
-          <w:tcPr>
-            <w:tcW w:w="1274" w:type="dxa"/>
-          </w:tcPr>
-          <w:p>
-            <w:pPr>
-              <w:pStyle w:val="PSI-ComentarioenTabla"/>
-              <w:spacing w:after="240"/>
-              <w:rPr>
-                <w:rFonts w:cstheme="minorHAnsi"/>
-                <w:color w:val="auto"/>
-              </w:rPr>
-            </w:pPr>
-          </w:p>
-        </w:tc>
-      </w:tr>
-      <w:tr>
-        <w:tc>
-          <w:tcPr>
-            <w:tcW w:w="4678" w:type="dxa"/>
-          </w:tcPr>
-          <w:p>
-            <w:pPr>
-              <w:pStyle w:val="PSI-ComentarioenTabla"/>
-              <w:spacing w:after="240"/>
-              <w:rPr>
-                <w:rFonts w:cstheme="minorHAnsi"/>
-                <w:color w:val="auto"/>
-                <w:lang w:val="es-ES"/>
-              </w:rPr>
-            </w:pPr>
-            <w:r>
-              <w:rPr>
-                <w:rFonts w:cstheme="minorHAnsi"/>
-                <w:color w:val="auto"/>
-                <w:lang w:val="es-ES"/>
-              </w:rPr>
-              <w:t>Documento Plan de Pruebas</w:t>
-            </w:r>
-          </w:p>
-        </w:tc>
-        <w:tc>
-          <w:tcPr>
-            <w:tcW w:w="1276" w:type="dxa"/>
-          </w:tcPr>
-          <w:p>
-            <w:pPr>
-              <w:pStyle w:val="PSI-ComentarioenTabla"/>
-              <w:spacing w:after="240"/>
-              <w:rPr>
-                <w:rFonts w:cstheme="minorHAnsi"/>
-                <w:color w:val="auto"/>
-              </w:rPr>
-            </w:pPr>
-          </w:p>
-        </w:tc>
-        <w:tc>
-          <w:tcPr>
-            <w:tcW w:w="1276" w:type="dxa"/>
-          </w:tcPr>
-          <w:p>
-            <w:pPr>
-              <w:pStyle w:val="PSI-ComentarioenTabla"/>
-              <w:spacing w:after="240"/>
-              <w:rPr>
-                <w:rFonts w:cstheme="minorHAnsi"/>
-                <w:color w:val="auto"/>
-              </w:rPr>
-            </w:pPr>
-          </w:p>
-        </w:tc>
-        <w:tc>
-          <w:tcPr>
-            <w:tcW w:w="1274" w:type="dxa"/>
-          </w:tcPr>
-          <w:p>
-            <w:pPr>
-              <w:pStyle w:val="PSI-ComentarioenTabla"/>
-              <w:spacing w:after="240"/>
-              <w:rPr>
-                <w:rFonts w:cstheme="minorHAnsi"/>
-                <w:color w:val="auto"/>
-              </w:rPr>
-            </w:pPr>
+              </w:rPr>
+              <w:t>06-09-17</w:t>
+            </w:r>
           </w:p>
         </w:tc>
       </w:tr>
@@ -5058,6 +5143,13 @@
                 <w:color w:val="auto"/>
               </w:rPr>
             </w:pPr>
+            <w:r>
+              <w:rPr>
+                <w:rFonts w:cstheme="minorHAnsi"/>
+                <w:color w:val="auto"/>
+              </w:rPr>
+              <w:t>Todos</w:t>
+            </w:r>
           </w:p>
         </w:tc>
         <w:tc>
@@ -5073,6 +5165,13 @@
                 <w:color w:val="auto"/>
               </w:rPr>
             </w:pPr>
+            <w:r>
+              <w:rPr>
+                <w:rFonts w:cstheme="minorHAnsi"/>
+                <w:color w:val="auto"/>
+              </w:rPr>
+              <w:t>01-10-17</w:t>
+            </w:r>
           </w:p>
         </w:tc>
         <w:tc>
@@ -5088,6 +5187,15 @@
                 <w:color w:val="auto"/>
               </w:rPr>
             </w:pPr>
+            <w:r>
+              <w:rPr>
+                <w:rFonts w:cstheme="minorHAnsi"/>
+                <w:color w:val="auto"/>
+              </w:rPr>
+              <w:t>06-10-17</w:t>
+            </w:r>
+            <w:bookmarkStart w:id="7" w:name="_GoBack"/>
+            <w:bookmarkEnd w:id="7"/>
           </w:p>
         </w:tc>
       </w:tr>
@@ -5129,6 +5237,13 @@
                 <w:color w:val="auto"/>
               </w:rPr>
             </w:pPr>
+            <w:r>
+              <w:rPr>
+                <w:rFonts w:cstheme="minorHAnsi"/>
+                <w:color w:val="auto"/>
+              </w:rPr>
+              <w:t>Todos</w:t>
+            </w:r>
           </w:p>
         </w:tc>
         <w:tc>
@@ -5144,6 +5259,13 @@
                 <w:color w:val="auto"/>
               </w:rPr>
             </w:pPr>
+            <w:r>
+              <w:rPr>
+                <w:rFonts w:cstheme="minorHAnsi"/>
+                <w:color w:val="auto"/>
+              </w:rPr>
+              <w:t>01-09-17</w:t>
+            </w:r>
           </w:p>
         </w:tc>
         <w:tc>
@@ -5159,6 +5281,13 @@
                 <w:color w:val="auto"/>
               </w:rPr>
             </w:pPr>
+            <w:r>
+              <w:rPr>
+                <w:rFonts w:cstheme="minorHAnsi"/>
+                <w:color w:val="auto"/>
+              </w:rPr>
+              <w:t>06-09-17</w:t>
+            </w:r>
           </w:p>
         </w:tc>
       </w:tr>
@@ -5186,154 +5315,7 @@
                 <w:color w:val="auto"/>
                 <w:lang w:val="es-ES"/>
               </w:rPr>
-              <w:t>Documento Arquitectura de Sistema</w:t>
-            </w:r>
-          </w:p>
-        </w:tc>
-        <w:tc>
-          <w:tcPr>
-            <w:tcW w:w="1276" w:type="dxa"/>
-          </w:tcPr>
-          <w:p>
-            <w:pPr>
-              <w:pStyle w:val="PSI-ComentarioenTabla"/>
-              <w:spacing w:after="240"/>
-              <w:rPr>
-                <w:rFonts w:cstheme="minorHAnsi"/>
-                <w:color w:val="auto"/>
-              </w:rPr>
-            </w:pPr>
-          </w:p>
-        </w:tc>
-        <w:tc>
-          <w:tcPr>
-            <w:tcW w:w="1276" w:type="dxa"/>
-          </w:tcPr>
-          <w:p>
-            <w:pPr>
-              <w:pStyle w:val="PSI-ComentarioenTabla"/>
-              <w:spacing w:after="240"/>
-              <w:rPr>
-                <w:rFonts w:cstheme="minorHAnsi"/>
-                <w:color w:val="auto"/>
-              </w:rPr>
-            </w:pPr>
-          </w:p>
-        </w:tc>
-        <w:tc>
-          <w:tcPr>
-            <w:tcW w:w="1274" w:type="dxa"/>
-          </w:tcPr>
-          <w:p>
-            <w:pPr>
-              <w:pStyle w:val="PSI-ComentarioenTabla"/>
-              <w:spacing w:after="240"/>
-              <w:rPr>
-                <w:rFonts w:cstheme="minorHAnsi"/>
-                <w:color w:val="auto"/>
-              </w:rPr>
-            </w:pPr>
-          </w:p>
-        </w:tc>
-      </w:tr>
-      <w:tr>
-        <w:tc>
-          <w:tcPr>
-            <w:tcW w:w="4678" w:type="dxa"/>
-          </w:tcPr>
-          <w:p>
-            <w:pPr>
-              <w:pStyle w:val="PSI-ComentarioenTabla"/>
-              <w:spacing w:after="240"/>
-              <w:rPr>
-                <w:rFonts w:cstheme="minorHAnsi"/>
-                <w:color w:val="auto"/>
-                <w:lang w:val="es-ES"/>
-              </w:rPr>
-            </w:pPr>
-            <w:r>
-              <w:rPr>
-                <w:rFonts w:cstheme="minorHAnsi"/>
-                <w:color w:val="auto"/>
-                <w:lang w:val="es-ES"/>
-              </w:rPr>
               <w:t>Documento Modelo de Negocio</w:t>
-            </w:r>
-          </w:p>
-        </w:tc>
-        <w:tc>
-          <w:tcPr>
-            <w:tcW w:w="1276" w:type="dxa"/>
-          </w:tcPr>
-          <w:p>
-            <w:pPr>
-              <w:pStyle w:val="PSI-ComentarioenTabla"/>
-              <w:spacing w:after="240"/>
-              <w:rPr>
-                <w:rFonts w:cstheme="minorHAnsi"/>
-                <w:color w:val="auto"/>
-              </w:rPr>
-            </w:pPr>
-          </w:p>
-        </w:tc>
-        <w:tc>
-          <w:tcPr>
-            <w:tcW w:w="1276" w:type="dxa"/>
-          </w:tcPr>
-          <w:p>
-            <w:pPr>
-              <w:pStyle w:val="PSI-ComentarioenTabla"/>
-              <w:spacing w:after="240"/>
-              <w:rPr>
-                <w:rFonts w:cstheme="minorHAnsi"/>
-                <w:color w:val="auto"/>
-              </w:rPr>
-            </w:pPr>
-          </w:p>
-        </w:tc>
-        <w:tc>
-          <w:tcPr>
-            <w:tcW w:w="1274" w:type="dxa"/>
-          </w:tcPr>
-          <w:p>
-            <w:pPr>
-              <w:pStyle w:val="PSI-ComentarioenTabla"/>
-              <w:spacing w:after="240"/>
-              <w:rPr>
-                <w:rFonts w:cstheme="minorHAnsi"/>
-                <w:color w:val="auto"/>
-              </w:rPr>
-            </w:pPr>
-          </w:p>
-        </w:tc>
-        <w:bookmarkStart w:id="7" w:name="_GoBack"/>
-        <w:bookmarkEnd w:id="7"/>
-      </w:tr>
-      <w:tr>
-        <w:trPr>
-          <w:cnfStyle w:val="000000100000" w:firstRow="0" w:lastRow="0" w:firstColumn="0" w:lastColumn="0" w:oddVBand="0" w:evenVBand="0" w:oddHBand="1" w:evenHBand="0" w:firstRowFirstColumn="0" w:firstRowLastColumn="0" w:lastRowFirstColumn="0" w:lastRowLastColumn="0"/>
-        </w:trPr>
-        <w:tc>
-          <w:tcPr>
-            <w:tcW w:w="4678" w:type="dxa"/>
-          </w:tcPr>
-          <w:p>
-            <w:pPr>
-              <w:pStyle w:val="PSI-ComentarioenTabla"/>
-              <w:spacing w:after="240"/>
-              <w:rPr>
-                <w:rFonts w:cstheme="minorHAnsi"/>
-                <w:color w:val="auto"/>
-                <w:lang w:val="es-ES"/>
-              </w:rPr>
-            </w:pPr>
-            <w:r>
-              <w:rPr>
-                <w:rFonts w:cstheme="minorHAnsi"/>
-                <w:color w:val="auto"/>
-                <w:lang w:val="es-ES"/>
-              </w:rPr>
-              <w:t>Documento Estimación</w:t>
             </w:r>
           </w:p>
         </w:tc>
@@ -7243,7 +7225,6 @@
           <w:szCs w:val="22"/>
           <w:lang w:val="es-AR"/>
         </w:rPr>
-        <w:lastRenderedPageBreak/>
         <w:tab/>
         <w:t>Se confecciono el documento de modelo de negocio, expresando el estado actual de circuito de comunicación que el proyecto debe mejorar, aunque en principio es casi inexistente.</w:t>
       </w:r>
@@ -7479,6 +7460,7 @@
           <w:szCs w:val="22"/>
           <w:lang w:val="es-AR"/>
         </w:rPr>
+        <w:lastRenderedPageBreak/>
         <w:t xml:space="preserve">Se creó en GitHub el repositorio necesario para trabajar el control de versiones, como gestor se procedió al uso de </w:t>
       </w:r>
       <w:proofErr w:type="spellStart"/>
@@ -8242,7 +8224,7 @@
     <w:r>
       <w:rPr>
         <w:noProof/>
-        <w:lang w:val="en-US"/>
+        <w:lang w:val="es-AR" w:eastAsia="es-AR"/>
       </w:rPr>
       <mc:AlternateContent>
         <mc:Choice Requires="wps">
@@ -8310,7 +8292,7 @@
                           <w:r>
                             <w:rPr>
                               <w:noProof/>
-                              <w:lang w:val="en-US"/>
+                              <w:lang w:val="es-AR" w:eastAsia="es-AR"/>
                             </w:rPr>
                             <w:drawing>
                               <wp:inline distT="0" distB="0" distL="0" distR="0" wp14:anchorId="09E12505" wp14:editId="1D55DC34">
@@ -8392,7 +8374,7 @@
                     <w:r>
                       <w:rPr>
                         <w:noProof/>
-                        <w:lang w:val="en-US"/>
+                        <w:lang w:val="es-AR" w:eastAsia="es-AR"/>
                       </w:rPr>
                       <w:drawing>
                         <wp:inline distT="0" distB="0" distL="0" distR="0" wp14:anchorId="09E12505" wp14:editId="1D55DC34">
@@ -8455,7 +8437,7 @@
     <w:r>
       <w:rPr>
         <w:noProof/>
-        <w:lang w:val="en-US"/>
+        <w:lang w:val="es-AR" w:eastAsia="es-AR"/>
       </w:rPr>
       <mc:AlternateContent>
         <mc:Choice Requires="wps">
@@ -8523,7 +8505,7 @@
                           <w:r>
                             <w:rPr>
                               <w:noProof/>
-                              <w:lang w:val="en-US"/>
+                              <w:lang w:val="es-AR" w:eastAsia="es-AR"/>
                             </w:rPr>
                             <w:drawing>
                               <wp:inline distT="0" distB="0" distL="0" distR="0" wp14:anchorId="0BFA4F87" wp14:editId="1CC9B634">
@@ -8605,7 +8587,7 @@
                     <w:r>
                       <w:rPr>
                         <w:noProof/>
-                        <w:lang w:val="en-US"/>
+                        <w:lang w:val="es-AR" w:eastAsia="es-AR"/>
                       </w:rPr>
                       <w:drawing>
                         <wp:inline distT="0" distB="0" distL="0" distR="0" wp14:anchorId="0BFA4F87" wp14:editId="1CC9B634">
@@ -8667,7 +8649,7 @@
     <w:r>
       <w:rPr>
         <w:noProof/>
-        <w:lang w:val="en-US"/>
+        <w:lang w:val="es-AR" w:eastAsia="es-AR"/>
       </w:rPr>
       <mc:AlternateContent>
         <mc:Choice Requires="wps">
@@ -8735,7 +8717,7 @@
                           <w:r>
                             <w:rPr>
                               <w:noProof/>
-                              <w:lang w:val="en-US"/>
+                              <w:lang w:val="es-AR" w:eastAsia="es-AR"/>
                             </w:rPr>
                             <w:drawing>
                               <wp:inline distT="0" distB="0" distL="0" distR="0" wp14:anchorId="7708B275" wp14:editId="23B324C6">
@@ -8817,7 +8799,7 @@
                     <w:r>
                       <w:rPr>
                         <w:noProof/>
-                        <w:lang w:val="en-US"/>
+                        <w:lang w:val="es-AR" w:eastAsia="es-AR"/>
                       </w:rPr>
                       <w:drawing>
                         <wp:inline distT="0" distB="0" distL="0" distR="0" wp14:anchorId="7708B275" wp14:editId="23B324C6">
@@ -8916,7 +8898,7 @@
     <w:r>
       <w:rPr>
         <w:noProof/>
-        <w:lang w:val="en-US"/>
+        <w:lang w:val="es-AR" w:eastAsia="es-AR"/>
       </w:rPr>
       <mc:AlternateContent>
         <mc:Choice Requires="wps">
@@ -8987,7 +8969,7 @@
                               <w:noProof/>
                               <w:sz w:val="72"/>
                               <w:szCs w:val="72"/>
-                              <w:lang w:val="en-US"/>
+                              <w:lang w:val="es-AR" w:eastAsia="es-AR"/>
                             </w:rPr>
                             <w:drawing>
                               <wp:inline distT="0" distB="0" distL="0" distR="0" wp14:anchorId="1BB8CDDD" wp14:editId="1BBE515B">
@@ -9071,7 +9053,7 @@
                         <w:noProof/>
                         <w:sz w:val="72"/>
                         <w:szCs w:val="72"/>
-                        <w:lang w:val="en-US"/>
+                        <w:lang w:val="es-AR" w:eastAsia="es-AR"/>
                       </w:rPr>
                       <w:drawing>
                         <wp:inline distT="0" distB="0" distL="0" distR="0" wp14:anchorId="1BB8CDDD" wp14:editId="1BBE515B">
@@ -13068,7 +13050,7 @@
 </file>
 
 <file path=customXml/itemProps2.xml><?xml version="1.0" encoding="utf-8"?>
-<ds:datastoreItem xmlns:ds="http://schemas.openxmlformats.org/officeDocument/2006/customXml" ds:itemID="{22ABC665-C759-4060-AF7A-169D9673CD73}">
+<ds:datastoreItem xmlns:ds="http://schemas.openxmlformats.org/officeDocument/2006/customXml" ds:itemID="{164D7F72-465F-4D60-93D9-6A3427FDD2BE}">
   <ds:schemaRefs>
     <ds:schemaRef ds:uri="http://schemas.openxmlformats.org/officeDocument/2006/bibliography"/>
   </ds:schemaRefs>

</xml_diff>

<commit_message>
Modificaciones en doc de iteracion
</commit_message>
<xml_diff>
--- a/Gestion del Proyecto/Planificacion/Plan de Iteración -1- fase Elaboración.docx
+++ b/Gestion del Proyecto/Planificacion/Plan de Iteración -1- fase Elaboración.docx
@@ -1497,7 +1497,7 @@
               </mc:Choice>
               <mc:Fallback>
                 <w:pict>
-                  <v:rect w14:anchorId="134A9583" id="Rectangle 17" o:spid="_x0000_s1026" style="position:absolute;margin-left:315.7pt;margin-top:-95.5pt;width:195.35pt;height:864.15pt;z-index:-251645952;visibility:visible;mso-wrap-style:square;mso-width-percent:0;mso-height-percent:0;mso-wrap-distance-left:9pt;mso-wrap-distance-top:0;mso-wrap-distance-right:9pt;mso-wrap-distance-bottom:0;mso-position-horizontal:absolute;mso-position-horizontal-relative:margin;mso-position-vertical:absolute;mso-position-vertical-relative:margin;mso-width-percent:0;mso-height-percent:0;mso-width-relative:page;mso-height-relative:page;v-text-anchor:top" o:gfxdata="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" fillcolor="#92d050" strokecolor="#ffc000">
+                  <v:rect w14:anchorId="6938E723" id="Rectangle 17" o:spid="_x0000_s1026" style="position:absolute;margin-left:315.7pt;margin-top:-95.5pt;width:195.35pt;height:864.15pt;z-index:-251645952;visibility:visible;mso-wrap-style:square;mso-width-percent:0;mso-height-percent:0;mso-wrap-distance-left:9pt;mso-wrap-distance-top:0;mso-wrap-distance-right:9pt;mso-wrap-distance-bottom:0;mso-position-horizontal:absolute;mso-position-horizontal-relative:margin;mso-position-vertical:absolute;mso-position-vertical-relative:margin;mso-width-percent:0;mso-height-percent:0;mso-width-relative:page;mso-height-relative:page;v-text-anchor:top" o:gfxdata="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" fillcolor="#92d050" strokecolor="#ffc000">
                     <w10:wrap type="square" anchorx="margin" anchory="margin"/>
                   </v:rect>
                 </w:pict>
@@ -3651,8 +3651,6 @@
           <w:lang w:val="es-AR"/>
         </w:rPr>
       </w:pPr>
-      <w:bookmarkStart w:id="5" w:name="_GoBack"/>
-      <w:bookmarkEnd w:id="5"/>
       <w:r>
         <w:rPr>
           <w:b/>
@@ -3839,7 +3837,7 @@
           <w:color w:val="92D050"/>
         </w:rPr>
       </w:pPr>
-      <w:bookmarkStart w:id="6" w:name="_Toc257627933"/>
+      <w:bookmarkStart w:id="5" w:name="_Toc257627933"/>
       <w:r>
         <w:rPr>
           <w:rFonts w:asciiTheme="minorHAnsi" w:hAnsiTheme="minorHAnsi" w:cstheme="minorHAnsi"/>
@@ -3847,17 +3845,17 @@
         </w:rPr>
         <w:t>Elementos de la Línea Base</w:t>
       </w:r>
+      <w:bookmarkEnd w:id="5"/>
+    </w:p>
+    <w:p>
+      <w:pPr>
+        <w:pStyle w:val="PSI-Ttulo1"/>
+      </w:pPr>
+      <w:bookmarkStart w:id="6" w:name="_Toc257627934"/>
+      <w:r>
+        <w:t>Planificación</w:t>
+      </w:r>
       <w:bookmarkEnd w:id="6"/>
-    </w:p>
-    <w:p>
-      <w:pPr>
-        <w:pStyle w:val="PSI-Ttulo1"/>
-      </w:pPr>
-      <w:bookmarkStart w:id="7" w:name="_Toc257627934"/>
-      <w:r>
-        <w:t>Planificación</w:t>
-      </w:r>
-      <w:bookmarkEnd w:id="7"/>
     </w:p>
     <w:tbl>
       <w:tblPr>
@@ -5400,7 +5398,7 @@
           <w:rFonts w:cstheme="minorHAnsi"/>
         </w:rPr>
       </w:pPr>
-      <w:bookmarkStart w:id="8" w:name="_Toc238197615"/>
+      <w:bookmarkStart w:id="7" w:name="_Toc238197615"/>
     </w:p>
     <w:p>
       <w:pPr>
@@ -5409,24 +5407,21 @@
           <w:rFonts w:eastAsia="DejaVu Sans"/>
         </w:rPr>
       </w:pPr>
-      <w:bookmarkStart w:id="9" w:name="_Toc257627935"/>
+      <w:bookmarkStart w:id="8" w:name="_Toc257627935"/>
       <w:r>
         <w:rPr>
           <w:rFonts w:eastAsia="DejaVu Sans"/>
         </w:rPr>
         <w:t>Casos de Uso y Escenarios</w:t>
       </w:r>
+      <w:bookmarkEnd w:id="7"/>
       <w:bookmarkEnd w:id="8"/>
-      <w:bookmarkEnd w:id="9"/>
     </w:p>
     <w:p>
       <w:pPr>
         <w:pStyle w:val="TDC2"/>
-        <w:numPr>
-          <w:ilvl w:val="0"/>
-          <w:numId w:val="21"/>
-        </w:numPr>
         <w:spacing w:before="0"/>
+        <w:ind w:hanging="220"/>
         <w:rPr>
           <w:rFonts w:eastAsiaTheme="minorEastAsia"/>
           <w:i w:val="0"/>
@@ -5434,46 +5429,10 @@
           <w:noProof/>
           <w:sz w:val="22"/>
           <w:szCs w:val="22"/>
-          <w:lang w:val="es-AR" w:eastAsia="es-AR"/>
-        </w:rPr>
-      </w:pPr>
-      <w:hyperlink w:anchor="_Toc493202196" w:history="1">
-        <w:r>
-          <w:rPr>
-            <w:rFonts w:eastAsiaTheme="minorEastAsia"/>
-            <w:i w:val="0"/>
-            <w:iCs w:val="0"/>
-            <w:sz w:val="22"/>
-            <w:szCs w:val="22"/>
-            <w:lang w:val="es-AR" w:eastAsia="es-AR"/>
-          </w:rPr>
-          <w:t xml:space="preserve">[CU01 - </w:t>
-        </w:r>
-        <w:proofErr w:type="spellStart"/>
-        <w:r>
-          <w:rPr>
-            <w:rFonts w:eastAsiaTheme="minorEastAsia"/>
-            <w:i w:val="0"/>
-            <w:iCs w:val="0"/>
-            <w:sz w:val="22"/>
-            <w:szCs w:val="22"/>
-            <w:lang w:val="es-AR" w:eastAsia="es-AR"/>
-          </w:rPr>
-          <w:t>Login</w:t>
-        </w:r>
-        <w:proofErr w:type="spellEnd"/>
-        <w:r>
-          <w:rPr>
-            <w:rFonts w:eastAsiaTheme="minorEastAsia"/>
-            <w:i w:val="0"/>
-            <w:iCs w:val="0"/>
-            <w:sz w:val="22"/>
-            <w:szCs w:val="22"/>
-            <w:lang w:val="es-AR" w:eastAsia="es-AR"/>
-          </w:rPr>
-          <w:t>]</w:t>
-        </w:r>
-      </w:hyperlink>
+          <w:lang w:eastAsia="es-AR"/>
+        </w:rPr>
+      </w:pPr>
+      <w:bookmarkStart w:id="9" w:name="_Toc257627936"/>
       <w:r>
         <w:rPr>
           <w:rFonts w:eastAsiaTheme="minorEastAsia"/>
@@ -5482,1037 +5441,552 @@
           <w:noProof/>
           <w:sz w:val="22"/>
           <w:szCs w:val="22"/>
-          <w:lang w:val="es-AR" w:eastAsia="es-AR"/>
-        </w:rPr>
-        <w:t xml:space="preserve"> </w:t>
-      </w:r>
-    </w:p>
-    <w:p>
-      <w:pPr>
-        <w:pStyle w:val="TDC2"/>
+          <w:lang w:eastAsia="es-AR"/>
+        </w:rPr>
+        <w:t>Escenario ABM Servicio:</w:t>
+      </w:r>
+    </w:p>
+    <w:p>
+      <w:pPr>
+        <w:pStyle w:val="Prrafodelista"/>
         <w:numPr>
           <w:ilvl w:val="0"/>
-          <w:numId w:val="21"/>
+          <w:numId w:val="17"/>
         </w:numPr>
-        <w:spacing w:before="0"/>
-        <w:rPr>
-          <w:rFonts w:eastAsiaTheme="minorEastAsia"/>
-          <w:i w:val="0"/>
-          <w:iCs w:val="0"/>
-          <w:noProof/>
-          <w:sz w:val="22"/>
-          <w:szCs w:val="22"/>
-          <w:lang w:val="es-AR" w:eastAsia="es-AR"/>
-        </w:rPr>
-      </w:pPr>
-      <w:r>
-        <w:rPr>
-          <w:rFonts w:eastAsiaTheme="minorEastAsia"/>
-          <w:i w:val="0"/>
-          <w:iCs w:val="0"/>
-          <w:noProof/>
-          <w:sz w:val="22"/>
-          <w:szCs w:val="22"/>
-          <w:lang w:val="es-AR" w:eastAsia="es-AR"/>
-        </w:rPr>
-        <w:t>[CU02 - HabilitarServicio]</w:t>
-      </w:r>
-    </w:p>
-    <w:p>
-      <w:pPr>
-        <w:pStyle w:val="TDC2"/>
+        <w:ind w:left="709" w:hanging="283"/>
+        <w:rPr>
+          <w:lang w:eastAsia="es-AR"/>
+        </w:rPr>
+      </w:pPr>
+      <w:r>
+        <w:rPr>
+          <w:lang w:eastAsia="es-AR"/>
+        </w:rPr>
+        <w:t>Habilitar servicio</w:t>
+      </w:r>
+    </w:p>
+    <w:p>
+      <w:pPr>
+        <w:pStyle w:val="Prrafodelista"/>
         <w:numPr>
           <w:ilvl w:val="0"/>
-          <w:numId w:val="21"/>
+          <w:numId w:val="17"/>
         </w:numPr>
-        <w:spacing w:before="0"/>
-        <w:rPr>
-          <w:rFonts w:eastAsiaTheme="minorEastAsia"/>
-          <w:i w:val="0"/>
-          <w:iCs w:val="0"/>
-          <w:noProof/>
-          <w:sz w:val="22"/>
-          <w:szCs w:val="22"/>
-          <w:lang w:val="es-AR" w:eastAsia="es-AR"/>
-        </w:rPr>
-      </w:pPr>
-      <w:r>
-        <w:rPr>
-          <w:rFonts w:eastAsiaTheme="minorEastAsia"/>
-          <w:i w:val="0"/>
-          <w:iCs w:val="0"/>
-          <w:noProof/>
-          <w:sz w:val="22"/>
-          <w:szCs w:val="22"/>
-          <w:lang w:val="es-AR" w:eastAsia="es-AR"/>
-        </w:rPr>
-        <w:t>[CU03 - AsignarEncargadoAServicio]</w:t>
-      </w:r>
-    </w:p>
-    <w:p>
-      <w:pPr>
-        <w:pStyle w:val="TDC2"/>
+        <w:ind w:left="709" w:hanging="283"/>
+        <w:rPr>
+          <w:lang w:eastAsia="es-AR"/>
+        </w:rPr>
+      </w:pPr>
+      <w:r>
+        <w:rPr>
+          <w:lang w:eastAsia="es-AR"/>
+        </w:rPr>
+        <w:t>Editar servicio</w:t>
+      </w:r>
+    </w:p>
+    <w:p>
+      <w:pPr>
+        <w:pStyle w:val="Prrafodelista"/>
         <w:numPr>
           <w:ilvl w:val="0"/>
-          <w:numId w:val="21"/>
+          <w:numId w:val="17"/>
         </w:numPr>
-        <w:spacing w:before="0"/>
-        <w:rPr>
-          <w:rFonts w:eastAsiaTheme="minorEastAsia"/>
-          <w:i w:val="0"/>
-          <w:iCs w:val="0"/>
-          <w:noProof/>
-          <w:sz w:val="22"/>
-          <w:szCs w:val="22"/>
-          <w:lang w:val="es-AR" w:eastAsia="es-AR"/>
-        </w:rPr>
-      </w:pPr>
-      <w:r>
-        <w:rPr>
-          <w:rFonts w:eastAsiaTheme="minorEastAsia"/>
-          <w:i w:val="0"/>
-          <w:iCs w:val="0"/>
-          <w:noProof/>
-          <w:sz w:val="22"/>
-          <w:szCs w:val="22"/>
-          <w:lang w:val="es-AR" w:eastAsia="es-AR"/>
-        </w:rPr>
-        <w:t>[CU04 - EditarServicio]</w:t>
-      </w:r>
-    </w:p>
-    <w:p>
-      <w:pPr>
-        <w:pStyle w:val="TDC2"/>
+        <w:ind w:left="709" w:hanging="283"/>
+        <w:rPr>
+          <w:lang w:eastAsia="es-AR"/>
+        </w:rPr>
+      </w:pPr>
+      <w:r>
+        <w:rPr>
+          <w:lang w:eastAsia="es-AR"/>
+        </w:rPr>
+        <w:t>Asignar encargado a servicio</w:t>
+      </w:r>
+    </w:p>
+    <w:p>
+      <w:pPr>
+        <w:pStyle w:val="Prrafodelista"/>
         <w:numPr>
           <w:ilvl w:val="0"/>
-          <w:numId w:val="21"/>
+          <w:numId w:val="17"/>
         </w:numPr>
-        <w:spacing w:before="0"/>
-        <w:rPr>
-          <w:rFonts w:eastAsiaTheme="minorEastAsia"/>
-          <w:i w:val="0"/>
-          <w:iCs w:val="0"/>
-          <w:noProof/>
-          <w:sz w:val="22"/>
-          <w:szCs w:val="22"/>
-          <w:lang w:val="es-AR" w:eastAsia="es-AR"/>
-        </w:rPr>
-      </w:pPr>
-      <w:r>
-        <w:rPr>
-          <w:rFonts w:eastAsiaTheme="minorEastAsia"/>
-          <w:i w:val="0"/>
-          <w:iCs w:val="0"/>
-          <w:noProof/>
-          <w:sz w:val="22"/>
-          <w:szCs w:val="22"/>
-          <w:lang w:val="es-AR" w:eastAsia="es-AR"/>
-        </w:rPr>
-        <w:t>[CU05 - DeshabilitarServicio]</w:t>
-      </w:r>
-    </w:p>
-    <w:p>
-      <w:pPr>
-        <w:pStyle w:val="TDC2"/>
+        <w:ind w:left="709" w:hanging="283"/>
+        <w:rPr>
+          <w:lang w:eastAsia="es-AR"/>
+        </w:rPr>
+      </w:pPr>
+      <w:r>
+        <w:rPr>
+          <w:lang w:eastAsia="es-AR"/>
+        </w:rPr>
+        <w:t>Deshabilitar servicio</w:t>
+      </w:r>
+    </w:p>
+    <w:p>
+      <w:pPr>
+        <w:pStyle w:val="Prrafodelista"/>
         <w:numPr>
           <w:ilvl w:val="0"/>
-          <w:numId w:val="21"/>
+          <w:numId w:val="17"/>
         </w:numPr>
-        <w:spacing w:before="0"/>
-        <w:rPr>
-          <w:rFonts w:eastAsiaTheme="minorEastAsia"/>
-          <w:i w:val="0"/>
-          <w:iCs w:val="0"/>
-          <w:noProof/>
-          <w:sz w:val="22"/>
-          <w:szCs w:val="22"/>
-          <w:lang w:val="es-AR" w:eastAsia="es-AR"/>
-        </w:rPr>
-      </w:pPr>
-      <w:hyperlink w:anchor="_Toc493202214" w:history="1">
-        <w:r>
-          <w:rPr>
-            <w:rFonts w:eastAsiaTheme="minorEastAsia"/>
-            <w:i w:val="0"/>
-            <w:iCs w:val="0"/>
-            <w:sz w:val="22"/>
-            <w:szCs w:val="22"/>
-            <w:lang w:val="es-AR" w:eastAsia="es-AR"/>
-          </w:rPr>
-          <w:t xml:space="preserve">[CU06 - </w:t>
-        </w:r>
-        <w:proofErr w:type="spellStart"/>
-        <w:r>
-          <w:rPr>
-            <w:rFonts w:eastAsiaTheme="minorEastAsia"/>
-            <w:i w:val="0"/>
-            <w:iCs w:val="0"/>
-            <w:sz w:val="22"/>
-            <w:szCs w:val="22"/>
-            <w:lang w:val="es-AR" w:eastAsia="es-AR"/>
-          </w:rPr>
-          <w:t>TipificarOpcionesDeValoracion</w:t>
-        </w:r>
-        <w:proofErr w:type="spellEnd"/>
-        <w:r>
-          <w:rPr>
-            <w:rFonts w:eastAsiaTheme="minorEastAsia"/>
-            <w:i w:val="0"/>
-            <w:iCs w:val="0"/>
-            <w:sz w:val="22"/>
-            <w:szCs w:val="22"/>
-            <w:lang w:val="es-AR" w:eastAsia="es-AR"/>
-          </w:rPr>
-          <w:t>]</w:t>
-        </w:r>
-      </w:hyperlink>
-      <w:r>
-        <w:rPr>
-          <w:rFonts w:eastAsiaTheme="minorEastAsia"/>
-          <w:i w:val="0"/>
-          <w:iCs w:val="0"/>
-          <w:noProof/>
-          <w:sz w:val="22"/>
-          <w:szCs w:val="22"/>
-          <w:lang w:val="es-AR" w:eastAsia="es-AR"/>
-        </w:rPr>
-        <w:t xml:space="preserve"> </w:t>
-      </w:r>
-    </w:p>
-    <w:p>
-      <w:pPr>
-        <w:pStyle w:val="TDC2"/>
+        <w:ind w:left="709" w:hanging="283"/>
+        <w:rPr>
+          <w:lang w:eastAsia="es-AR"/>
+        </w:rPr>
+      </w:pPr>
+      <w:proofErr w:type="spellStart"/>
+      <w:r>
+        <w:rPr>
+          <w:lang w:eastAsia="es-AR"/>
+        </w:rPr>
+        <w:t>Login</w:t>
+      </w:r>
+      <w:proofErr w:type="spellEnd"/>
+    </w:p>
+    <w:p>
+      <w:pPr>
+        <w:rPr>
+          <w:lang w:eastAsia="es-AR"/>
+        </w:rPr>
+      </w:pPr>
+      <w:r>
+        <w:rPr>
+          <w:lang w:eastAsia="es-AR"/>
+        </w:rPr>
+        <w:t>Escenario ABM Valoración</w:t>
+      </w:r>
+    </w:p>
+    <w:p>
+      <w:pPr>
+        <w:pStyle w:val="Prrafodelista"/>
         <w:numPr>
           <w:ilvl w:val="0"/>
-          <w:numId w:val="21"/>
+          <w:numId w:val="17"/>
         </w:numPr>
-        <w:spacing w:before="0"/>
-        <w:rPr>
-          <w:rFonts w:eastAsiaTheme="minorEastAsia"/>
-          <w:i w:val="0"/>
-          <w:iCs w:val="0"/>
-          <w:noProof/>
-          <w:sz w:val="22"/>
-          <w:szCs w:val="22"/>
-          <w:lang w:val="es-AR" w:eastAsia="es-AR"/>
-        </w:rPr>
-      </w:pPr>
-      <w:hyperlink w:anchor="_Toc493202218" w:history="1">
-        <w:r>
-          <w:rPr>
-            <w:rFonts w:eastAsiaTheme="minorEastAsia"/>
-            <w:i w:val="0"/>
-            <w:iCs w:val="0"/>
-            <w:sz w:val="22"/>
-            <w:szCs w:val="22"/>
-            <w:lang w:val="es-AR" w:eastAsia="es-AR"/>
-          </w:rPr>
-          <w:t xml:space="preserve">[CU07 - </w:t>
-        </w:r>
-        <w:proofErr w:type="spellStart"/>
-        <w:r>
-          <w:rPr>
-            <w:rFonts w:eastAsiaTheme="minorEastAsia"/>
-            <w:i w:val="0"/>
-            <w:iCs w:val="0"/>
-            <w:sz w:val="22"/>
-            <w:szCs w:val="22"/>
-            <w:lang w:val="es-AR" w:eastAsia="es-AR"/>
-          </w:rPr>
-          <w:t>HabilitaEnSector</w:t>
-        </w:r>
-        <w:proofErr w:type="spellEnd"/>
-        <w:r>
-          <w:rPr>
-            <w:rFonts w:eastAsiaTheme="minorEastAsia"/>
-            <w:i w:val="0"/>
-            <w:iCs w:val="0"/>
-            <w:sz w:val="22"/>
-            <w:szCs w:val="22"/>
-            <w:lang w:val="es-AR" w:eastAsia="es-AR"/>
-          </w:rPr>
-          <w:t>]</w:t>
-        </w:r>
-      </w:hyperlink>
-      <w:r>
-        <w:rPr>
-          <w:rFonts w:eastAsiaTheme="minorEastAsia"/>
-          <w:i w:val="0"/>
-          <w:iCs w:val="0"/>
-          <w:noProof/>
-          <w:sz w:val="22"/>
-          <w:szCs w:val="22"/>
-          <w:lang w:val="es-AR" w:eastAsia="es-AR"/>
-        </w:rPr>
-        <w:t xml:space="preserve"> </w:t>
-      </w:r>
-    </w:p>
-    <w:p>
-      <w:pPr>
-        <w:pStyle w:val="TDC2"/>
+        <w:rPr>
+          <w:lang w:eastAsia="es-AR"/>
+        </w:rPr>
+      </w:pPr>
+      <w:r>
+        <w:rPr>
+          <w:lang w:eastAsia="es-AR"/>
+        </w:rPr>
+        <w:t>Añadir opciones de valoración</w:t>
+      </w:r>
+    </w:p>
+    <w:p>
+      <w:pPr>
+        <w:pStyle w:val="Prrafodelista"/>
         <w:numPr>
           <w:ilvl w:val="0"/>
-          <w:numId w:val="21"/>
+          <w:numId w:val="17"/>
         </w:numPr>
-        <w:spacing w:before="0"/>
-        <w:rPr>
-          <w:rFonts w:eastAsiaTheme="minorEastAsia"/>
-          <w:i w:val="0"/>
-          <w:iCs w:val="0"/>
-          <w:noProof/>
-          <w:sz w:val="22"/>
-          <w:szCs w:val="22"/>
-          <w:lang w:val="es-AR" w:eastAsia="es-AR"/>
-        </w:rPr>
-      </w:pPr>
-      <w:hyperlink w:anchor="_Toc493202221" w:history="1">
-        <w:r>
-          <w:rPr>
-            <w:rFonts w:eastAsiaTheme="minorEastAsia"/>
-            <w:i w:val="0"/>
-            <w:iCs w:val="0"/>
-            <w:sz w:val="22"/>
-            <w:szCs w:val="22"/>
-            <w:lang w:val="es-AR" w:eastAsia="es-AR"/>
-          </w:rPr>
-          <w:t xml:space="preserve">[CU08 - </w:t>
-        </w:r>
-        <w:proofErr w:type="spellStart"/>
-        <w:r>
-          <w:rPr>
-            <w:rFonts w:eastAsiaTheme="minorEastAsia"/>
-            <w:i w:val="0"/>
-            <w:iCs w:val="0"/>
-            <w:sz w:val="22"/>
-            <w:szCs w:val="22"/>
-            <w:lang w:val="es-AR" w:eastAsia="es-AR"/>
-          </w:rPr>
-          <w:t>EditarOpcionesDeValoracion</w:t>
-        </w:r>
-        <w:proofErr w:type="spellEnd"/>
-        <w:r>
-          <w:rPr>
-            <w:rFonts w:eastAsiaTheme="minorEastAsia"/>
-            <w:i w:val="0"/>
-            <w:iCs w:val="0"/>
-            <w:sz w:val="22"/>
-            <w:szCs w:val="22"/>
-            <w:lang w:val="es-AR" w:eastAsia="es-AR"/>
-          </w:rPr>
-          <w:t>]</w:t>
-        </w:r>
-      </w:hyperlink>
-      <w:r>
-        <w:rPr>
-          <w:rFonts w:eastAsiaTheme="minorEastAsia"/>
-          <w:i w:val="0"/>
-          <w:iCs w:val="0"/>
-          <w:noProof/>
-          <w:sz w:val="22"/>
-          <w:szCs w:val="22"/>
-          <w:lang w:val="es-AR" w:eastAsia="es-AR"/>
-        </w:rPr>
-        <w:t xml:space="preserve"> </w:t>
-      </w:r>
-    </w:p>
-    <w:p>
-      <w:pPr>
-        <w:pStyle w:val="TDC2"/>
+        <w:rPr>
+          <w:lang w:eastAsia="es-AR"/>
+        </w:rPr>
+      </w:pPr>
+      <w:r>
+        <w:rPr>
+          <w:lang w:eastAsia="es-AR"/>
+        </w:rPr>
+        <w:t>Editar opciones de valoración</w:t>
+      </w:r>
+    </w:p>
+    <w:p>
+      <w:pPr>
+        <w:pStyle w:val="Prrafodelista"/>
         <w:numPr>
           <w:ilvl w:val="0"/>
-          <w:numId w:val="21"/>
+          <w:numId w:val="17"/>
         </w:numPr>
-        <w:spacing w:before="0"/>
-        <w:rPr>
-          <w:rFonts w:eastAsiaTheme="minorEastAsia"/>
-          <w:i w:val="0"/>
-          <w:iCs w:val="0"/>
-          <w:noProof/>
-          <w:sz w:val="22"/>
-          <w:szCs w:val="22"/>
-          <w:lang w:val="es-AR" w:eastAsia="es-AR"/>
-        </w:rPr>
-      </w:pPr>
-      <w:hyperlink w:anchor="_Toc493202225" w:history="1">
-        <w:r>
-          <w:rPr>
-            <w:rFonts w:eastAsiaTheme="minorEastAsia"/>
-            <w:i w:val="0"/>
-            <w:iCs w:val="0"/>
-            <w:sz w:val="22"/>
-            <w:szCs w:val="22"/>
-            <w:lang w:val="es-AR" w:eastAsia="es-AR"/>
-          </w:rPr>
-          <w:t xml:space="preserve">[CU09 - </w:t>
-        </w:r>
-        <w:proofErr w:type="spellStart"/>
-        <w:r>
-          <w:rPr>
-            <w:rFonts w:eastAsiaTheme="minorEastAsia"/>
-            <w:i w:val="0"/>
-            <w:iCs w:val="0"/>
-            <w:sz w:val="22"/>
-            <w:szCs w:val="22"/>
-            <w:lang w:val="es-AR" w:eastAsia="es-AR"/>
-          </w:rPr>
-          <w:t>EliminarOpcionesDeValoracion</w:t>
-        </w:r>
-        <w:proofErr w:type="spellEnd"/>
-        <w:r>
-          <w:rPr>
-            <w:rFonts w:eastAsiaTheme="minorEastAsia"/>
-            <w:i w:val="0"/>
-            <w:iCs w:val="0"/>
-            <w:sz w:val="22"/>
-            <w:szCs w:val="22"/>
-            <w:lang w:val="es-AR" w:eastAsia="es-AR"/>
-          </w:rPr>
-          <w:t>]</w:t>
-        </w:r>
-      </w:hyperlink>
-      <w:r>
-        <w:rPr>
-          <w:rFonts w:eastAsiaTheme="minorEastAsia"/>
-          <w:i w:val="0"/>
-          <w:iCs w:val="0"/>
-          <w:noProof/>
-          <w:sz w:val="22"/>
-          <w:szCs w:val="22"/>
-          <w:lang w:val="es-AR" w:eastAsia="es-AR"/>
-        </w:rPr>
-        <w:t xml:space="preserve"> </w:t>
-      </w:r>
-    </w:p>
-    <w:p>
-      <w:pPr>
-        <w:pStyle w:val="TDC2"/>
+        <w:rPr>
+          <w:lang w:eastAsia="es-AR"/>
+        </w:rPr>
+      </w:pPr>
+      <w:r>
+        <w:rPr>
+          <w:lang w:eastAsia="es-AR"/>
+        </w:rPr>
+        <w:t>Eliminar opciones de valoración</w:t>
+      </w:r>
+    </w:p>
+    <w:p>
+      <w:pPr>
+        <w:pStyle w:val="Prrafodelista"/>
         <w:numPr>
           <w:ilvl w:val="0"/>
-          <w:numId w:val="21"/>
+          <w:numId w:val="17"/>
         </w:numPr>
-        <w:spacing w:before="0"/>
-        <w:rPr>
-          <w:rFonts w:eastAsiaTheme="minorEastAsia"/>
-          <w:i w:val="0"/>
-          <w:iCs w:val="0"/>
-          <w:noProof/>
-          <w:sz w:val="22"/>
-          <w:szCs w:val="22"/>
-          <w:lang w:val="es-AR" w:eastAsia="es-AR"/>
-        </w:rPr>
-      </w:pPr>
-      <w:hyperlink w:anchor="_Toc493202229" w:history="1">
-        <w:r>
-          <w:rPr>
-            <w:rFonts w:eastAsiaTheme="minorEastAsia"/>
-            <w:i w:val="0"/>
-            <w:iCs w:val="0"/>
-            <w:sz w:val="22"/>
-            <w:szCs w:val="22"/>
-            <w:lang w:val="es-AR" w:eastAsia="es-AR"/>
-          </w:rPr>
-          <w:t xml:space="preserve">[CU10 - </w:t>
-        </w:r>
-        <w:proofErr w:type="spellStart"/>
-        <w:r>
-          <w:rPr>
-            <w:rFonts w:eastAsiaTheme="minorEastAsia"/>
-            <w:i w:val="0"/>
-            <w:iCs w:val="0"/>
-            <w:sz w:val="22"/>
-            <w:szCs w:val="22"/>
-            <w:lang w:val="es-AR" w:eastAsia="es-AR"/>
-          </w:rPr>
-          <w:t>Añadir</w:t>
-        </w:r>
-        <w:r>
-          <w:rPr>
-            <w:rFonts w:eastAsiaTheme="minorEastAsia"/>
-            <w:i w:val="0"/>
-            <w:iCs w:val="0"/>
-            <w:sz w:val="22"/>
-            <w:szCs w:val="22"/>
-            <w:lang w:val="es-AR" w:eastAsia="es-AR"/>
-          </w:rPr>
-          <w:t>Ubicacion</w:t>
-        </w:r>
-        <w:proofErr w:type="spellEnd"/>
-        <w:r>
-          <w:rPr>
-            <w:rFonts w:eastAsiaTheme="minorEastAsia"/>
-            <w:i w:val="0"/>
-            <w:iCs w:val="0"/>
-            <w:sz w:val="22"/>
-            <w:szCs w:val="22"/>
-            <w:lang w:val="es-AR" w:eastAsia="es-AR"/>
-          </w:rPr>
-          <w:t>]</w:t>
-        </w:r>
-      </w:hyperlink>
-      <w:r>
-        <w:rPr>
-          <w:rFonts w:eastAsiaTheme="minorEastAsia"/>
-          <w:i w:val="0"/>
-          <w:iCs w:val="0"/>
-          <w:noProof/>
-          <w:sz w:val="22"/>
-          <w:szCs w:val="22"/>
-          <w:lang w:val="es-AR" w:eastAsia="es-AR"/>
-        </w:rPr>
-        <w:t xml:space="preserve"> </w:t>
-      </w:r>
-    </w:p>
-    <w:p>
-      <w:pPr>
-        <w:pStyle w:val="TDC2"/>
+        <w:rPr>
+          <w:lang w:eastAsia="es-AR"/>
+        </w:rPr>
+      </w:pPr>
+      <w:r>
+        <w:rPr>
+          <w:lang w:eastAsia="es-AR"/>
+        </w:rPr>
+        <w:t>Habilitar en ubicación</w:t>
+      </w:r>
+    </w:p>
+    <w:p>
+      <w:pPr>
+        <w:pStyle w:val="Prrafodelista"/>
         <w:numPr>
           <w:ilvl w:val="0"/>
-          <w:numId w:val="21"/>
+          <w:numId w:val="17"/>
         </w:numPr>
-        <w:spacing w:before="0"/>
-        <w:rPr>
-          <w:rFonts w:eastAsiaTheme="minorEastAsia"/>
-          <w:i w:val="0"/>
-          <w:iCs w:val="0"/>
-          <w:noProof/>
-          <w:sz w:val="22"/>
-          <w:szCs w:val="22"/>
-          <w:lang w:val="es-AR" w:eastAsia="es-AR"/>
-        </w:rPr>
-      </w:pPr>
-      <w:hyperlink w:anchor="_Toc493202233" w:history="1">
-        <w:r>
-          <w:rPr>
-            <w:rFonts w:eastAsiaTheme="minorEastAsia"/>
-            <w:i w:val="0"/>
-            <w:iCs w:val="0"/>
-            <w:sz w:val="22"/>
-            <w:szCs w:val="22"/>
-            <w:lang w:val="es-AR" w:eastAsia="es-AR"/>
-          </w:rPr>
-          <w:t xml:space="preserve">[CU11 - </w:t>
-        </w:r>
-        <w:proofErr w:type="spellStart"/>
-        <w:r>
-          <w:rPr>
-            <w:rFonts w:eastAsiaTheme="minorEastAsia"/>
-            <w:i w:val="0"/>
-            <w:iCs w:val="0"/>
-            <w:sz w:val="22"/>
-            <w:szCs w:val="22"/>
-            <w:lang w:val="es-AR" w:eastAsia="es-AR"/>
-          </w:rPr>
-          <w:t>Modificar</w:t>
-        </w:r>
-        <w:r>
-          <w:rPr>
-            <w:rFonts w:eastAsiaTheme="minorEastAsia"/>
-            <w:i w:val="0"/>
-            <w:iCs w:val="0"/>
-            <w:sz w:val="22"/>
-            <w:szCs w:val="22"/>
-            <w:lang w:val="es-AR" w:eastAsia="es-AR"/>
-          </w:rPr>
-          <w:t>Ubicacion</w:t>
-        </w:r>
-        <w:proofErr w:type="spellEnd"/>
-        <w:r>
-          <w:rPr>
-            <w:rFonts w:eastAsiaTheme="minorEastAsia"/>
-            <w:i w:val="0"/>
-            <w:iCs w:val="0"/>
-            <w:sz w:val="22"/>
-            <w:szCs w:val="22"/>
-            <w:lang w:val="es-AR" w:eastAsia="es-AR"/>
-          </w:rPr>
-          <w:t>]</w:t>
-        </w:r>
-      </w:hyperlink>
-      <w:r>
-        <w:rPr>
-          <w:rFonts w:eastAsiaTheme="minorEastAsia"/>
-          <w:i w:val="0"/>
-          <w:iCs w:val="0"/>
-          <w:noProof/>
-          <w:sz w:val="22"/>
-          <w:szCs w:val="22"/>
-          <w:lang w:val="es-AR" w:eastAsia="es-AR"/>
-        </w:rPr>
-        <w:t xml:space="preserve"> </w:t>
-      </w:r>
-    </w:p>
-    <w:p>
-      <w:pPr>
-        <w:pStyle w:val="TDC2"/>
+        <w:rPr>
+          <w:lang w:eastAsia="es-AR"/>
+        </w:rPr>
+      </w:pPr>
+      <w:proofErr w:type="spellStart"/>
+      <w:r>
+        <w:rPr>
+          <w:lang w:eastAsia="es-AR"/>
+        </w:rPr>
+        <w:t>Login</w:t>
+      </w:r>
+      <w:proofErr w:type="spellEnd"/>
+    </w:p>
+    <w:p>
+      <w:pPr>
+        <w:rPr>
+          <w:lang w:eastAsia="es-AR"/>
+        </w:rPr>
+      </w:pPr>
+      <w:r>
+        <w:rPr>
+          <w:lang w:eastAsia="es-AR"/>
+        </w:rPr>
+        <w:t>Escenario Realizar Valoración</w:t>
+      </w:r>
+    </w:p>
+    <w:p>
+      <w:pPr>
+        <w:pStyle w:val="Prrafodelista"/>
         <w:numPr>
           <w:ilvl w:val="0"/>
-          <w:numId w:val="21"/>
+          <w:numId w:val="17"/>
         </w:numPr>
-        <w:spacing w:before="0"/>
-        <w:rPr>
-          <w:rFonts w:eastAsiaTheme="minorEastAsia"/>
-          <w:i w:val="0"/>
-          <w:iCs w:val="0"/>
-          <w:noProof/>
-          <w:sz w:val="22"/>
-          <w:szCs w:val="22"/>
-          <w:lang w:val="es-AR" w:eastAsia="es-AR"/>
-        </w:rPr>
-      </w:pPr>
-      <w:hyperlink w:anchor="_Toc493202237" w:history="1">
-        <w:r>
-          <w:rPr>
-            <w:rFonts w:eastAsiaTheme="minorEastAsia"/>
-            <w:i w:val="0"/>
-            <w:iCs w:val="0"/>
-            <w:sz w:val="22"/>
-            <w:szCs w:val="22"/>
-            <w:lang w:val="es-AR" w:eastAsia="es-AR"/>
-          </w:rPr>
-          <w:t>[CU12 - Eliminar</w:t>
-        </w:r>
-        <w:r>
-          <w:rPr>
-            <w:rFonts w:eastAsiaTheme="minorEastAsia"/>
-            <w:i w:val="0"/>
-            <w:iCs w:val="0"/>
-            <w:sz w:val="22"/>
-            <w:szCs w:val="22"/>
-            <w:lang w:val="es-AR" w:eastAsia="es-AR"/>
-          </w:rPr>
-          <w:t>Ubicacion</w:t>
-        </w:r>
-        <w:r>
-          <w:rPr>
-            <w:rFonts w:eastAsiaTheme="minorEastAsia"/>
-            <w:i w:val="0"/>
-            <w:iCs w:val="0"/>
-            <w:sz w:val="22"/>
-            <w:szCs w:val="22"/>
-            <w:lang w:val="es-AR" w:eastAsia="es-AR"/>
-          </w:rPr>
-          <w:t>]</w:t>
-        </w:r>
-      </w:hyperlink>
-      <w:r>
-        <w:rPr>
-          <w:rFonts w:eastAsiaTheme="minorEastAsia"/>
-          <w:i w:val="0"/>
-          <w:iCs w:val="0"/>
-          <w:noProof/>
-          <w:sz w:val="22"/>
-          <w:szCs w:val="22"/>
-          <w:lang w:val="es-AR" w:eastAsia="es-AR"/>
-        </w:rPr>
-        <w:t xml:space="preserve"> </w:t>
-      </w:r>
-    </w:p>
-    <w:p>
-      <w:pPr>
-        <w:pStyle w:val="TDC2"/>
+        <w:rPr>
+          <w:lang w:eastAsia="es-AR"/>
+        </w:rPr>
+      </w:pPr>
+      <w:r>
+        <w:rPr>
+          <w:lang w:eastAsia="es-AR"/>
+        </w:rPr>
+        <w:t>Realizar valoración</w:t>
+      </w:r>
+    </w:p>
+    <w:p>
+      <w:pPr>
+        <w:pStyle w:val="Prrafodelista"/>
         <w:numPr>
           <w:ilvl w:val="0"/>
-          <w:numId w:val="21"/>
+          <w:numId w:val="17"/>
         </w:numPr>
-        <w:spacing w:before="0"/>
-        <w:rPr>
-          <w:rFonts w:eastAsiaTheme="minorEastAsia"/>
-          <w:i w:val="0"/>
-          <w:iCs w:val="0"/>
-          <w:noProof/>
-          <w:sz w:val="22"/>
-          <w:szCs w:val="22"/>
-          <w:lang w:val="es-AR" w:eastAsia="es-AR"/>
-        </w:rPr>
-      </w:pPr>
-      <w:hyperlink w:anchor="_Toc493202241" w:history="1">
-        <w:r>
-          <w:rPr>
-            <w:rFonts w:eastAsiaTheme="minorEastAsia"/>
-            <w:i w:val="0"/>
-            <w:iCs w:val="0"/>
-            <w:sz w:val="22"/>
-            <w:szCs w:val="22"/>
-            <w:lang w:val="es-AR" w:eastAsia="es-AR"/>
-          </w:rPr>
-          <w:t>[CU13 - AtiendeValoracion</w:t>
-        </w:r>
-      </w:hyperlink>
-      <w:r>
-        <w:rPr>
-          <w:rFonts w:eastAsiaTheme="minorEastAsia"/>
-          <w:i w:val="0"/>
-          <w:iCs w:val="0"/>
-          <w:noProof/>
-          <w:sz w:val="22"/>
-          <w:szCs w:val="22"/>
-          <w:lang w:val="es-AR" w:eastAsia="es-AR"/>
-        </w:rPr>
-        <w:t>]</w:t>
-      </w:r>
-    </w:p>
-    <w:p>
-      <w:pPr>
-        <w:pStyle w:val="TDC2"/>
+        <w:rPr>
+          <w:lang w:eastAsia="es-AR"/>
+        </w:rPr>
+      </w:pPr>
+      <w:r>
+        <w:rPr>
+          <w:lang w:eastAsia="es-AR"/>
+        </w:rPr>
+        <w:t>Agregar descripción</w:t>
+      </w:r>
+    </w:p>
+    <w:p>
+      <w:pPr>
+        <w:pStyle w:val="Prrafodelista"/>
         <w:numPr>
           <w:ilvl w:val="0"/>
-          <w:numId w:val="21"/>
+          <w:numId w:val="17"/>
         </w:numPr>
-        <w:spacing w:before="0"/>
-        <w:rPr>
-          <w:rFonts w:eastAsiaTheme="minorEastAsia"/>
-          <w:i w:val="0"/>
-          <w:iCs w:val="0"/>
-          <w:noProof/>
-          <w:sz w:val="22"/>
-          <w:szCs w:val="22"/>
-          <w:lang w:val="es-AR" w:eastAsia="es-AR"/>
-        </w:rPr>
-      </w:pPr>
-      <w:hyperlink w:anchor="_Toc493202245" w:history="1">
-        <w:r>
-          <w:rPr>
-            <w:rFonts w:eastAsiaTheme="minorEastAsia"/>
-            <w:i w:val="0"/>
-            <w:iCs w:val="0"/>
-            <w:sz w:val="22"/>
-            <w:szCs w:val="22"/>
-            <w:lang w:val="es-AR" w:eastAsia="es-AR"/>
-          </w:rPr>
-          <w:t>[CU14 - RealizaDevolucion]</w:t>
-        </w:r>
-      </w:hyperlink>
-      <w:r>
-        <w:rPr>
-          <w:rFonts w:eastAsiaTheme="minorEastAsia"/>
-          <w:i w:val="0"/>
-          <w:iCs w:val="0"/>
-          <w:noProof/>
-          <w:sz w:val="22"/>
-          <w:szCs w:val="22"/>
-          <w:lang w:val="es-AR" w:eastAsia="es-AR"/>
-        </w:rPr>
-        <w:t xml:space="preserve"> </w:t>
-      </w:r>
-    </w:p>
-    <w:p>
-      <w:pPr>
-        <w:pStyle w:val="TDC2"/>
+        <w:rPr>
+          <w:lang w:eastAsia="es-AR"/>
+        </w:rPr>
+      </w:pPr>
+      <w:r>
+        <w:rPr>
+          <w:lang w:eastAsia="es-AR"/>
+        </w:rPr>
+        <w:t>Registrar email</w:t>
+      </w:r>
+    </w:p>
+    <w:p>
+      <w:pPr>
+        <w:pStyle w:val="Prrafodelista"/>
         <w:numPr>
           <w:ilvl w:val="0"/>
-          <w:numId w:val="21"/>
+          <w:numId w:val="17"/>
         </w:numPr>
-        <w:spacing w:before="0"/>
-        <w:rPr>
-          <w:rFonts w:eastAsiaTheme="minorEastAsia"/>
-          <w:i w:val="0"/>
-          <w:iCs w:val="0"/>
-          <w:noProof/>
-          <w:sz w:val="22"/>
-          <w:szCs w:val="22"/>
-          <w:lang w:val="es-AR" w:eastAsia="es-AR"/>
-        </w:rPr>
-      </w:pPr>
-      <w:hyperlink w:anchor="_Toc493202248" w:history="1">
-        <w:r>
-          <w:rPr>
-            <w:rFonts w:eastAsiaTheme="minorEastAsia"/>
-            <w:i w:val="0"/>
-            <w:iCs w:val="0"/>
-            <w:sz w:val="22"/>
-            <w:szCs w:val="22"/>
-            <w:lang w:val="es-AR" w:eastAsia="es-AR"/>
-          </w:rPr>
-          <w:t>[CU15 – RealizarValoracion]</w:t>
-        </w:r>
-      </w:hyperlink>
-      <w:r>
-        <w:rPr>
-          <w:rFonts w:eastAsiaTheme="minorEastAsia"/>
-          <w:i w:val="0"/>
-          <w:iCs w:val="0"/>
-          <w:noProof/>
-          <w:sz w:val="22"/>
-          <w:szCs w:val="22"/>
-          <w:lang w:val="es-AR" w:eastAsia="es-AR"/>
-        </w:rPr>
-        <w:t xml:space="preserve"> </w:t>
-      </w:r>
-    </w:p>
-    <w:p>
-      <w:pPr>
-        <w:pStyle w:val="TDC2"/>
+        <w:rPr>
+          <w:lang w:eastAsia="es-AR"/>
+        </w:rPr>
+      </w:pPr>
+      <w:r>
+        <w:rPr>
+          <w:lang w:eastAsia="es-AR"/>
+        </w:rPr>
+        <w:t>Agregar fotografía</w:t>
+      </w:r>
+    </w:p>
+    <w:p>
+      <w:pPr>
+        <w:pStyle w:val="Prrafodelista"/>
         <w:numPr>
           <w:ilvl w:val="0"/>
-          <w:numId w:val="21"/>
+          <w:numId w:val="17"/>
         </w:numPr>
-        <w:spacing w:before="0"/>
-        <w:rPr>
-          <w:rFonts w:eastAsiaTheme="minorEastAsia"/>
-          <w:i w:val="0"/>
-          <w:iCs w:val="0"/>
-          <w:noProof/>
-          <w:sz w:val="22"/>
-          <w:szCs w:val="22"/>
-          <w:lang w:val="es-AR" w:eastAsia="es-AR"/>
-        </w:rPr>
-      </w:pPr>
-      <w:hyperlink w:anchor="_Toc493202252" w:history="1">
-        <w:r>
-          <w:rPr>
-            <w:rFonts w:eastAsiaTheme="minorEastAsia"/>
-            <w:i w:val="0"/>
-            <w:iCs w:val="0"/>
-            <w:sz w:val="22"/>
-            <w:szCs w:val="22"/>
-            <w:lang w:val="es-AR" w:eastAsia="es-AR"/>
-          </w:rPr>
-          <w:t>[CU16 – IndicarUbicacion]</w:t>
-        </w:r>
-      </w:hyperlink>
-      <w:r>
-        <w:rPr>
-          <w:rFonts w:eastAsiaTheme="minorEastAsia"/>
-          <w:i w:val="0"/>
-          <w:iCs w:val="0"/>
-          <w:noProof/>
-          <w:sz w:val="22"/>
-          <w:szCs w:val="22"/>
-          <w:lang w:val="es-AR" w:eastAsia="es-AR"/>
-        </w:rPr>
-        <w:t xml:space="preserve"> </w:t>
-      </w:r>
-    </w:p>
-    <w:p>
-      <w:pPr>
-        <w:pStyle w:val="TDC2"/>
+        <w:rPr>
+          <w:lang w:eastAsia="es-AR"/>
+        </w:rPr>
+      </w:pPr>
+      <w:r>
+        <w:rPr>
+          <w:lang w:eastAsia="es-AR"/>
+        </w:rPr>
+        <w:t>Indicar ubicación</w:t>
+      </w:r>
+    </w:p>
+    <w:p>
+      <w:pPr>
+        <w:pStyle w:val="Prrafodelista"/>
         <w:numPr>
           <w:ilvl w:val="0"/>
-          <w:numId w:val="21"/>
+          <w:numId w:val="17"/>
         </w:numPr>
-        <w:spacing w:before="0"/>
-        <w:rPr>
-          <w:rFonts w:eastAsiaTheme="minorEastAsia"/>
-          <w:i w:val="0"/>
-          <w:iCs w:val="0"/>
-          <w:noProof/>
-          <w:sz w:val="22"/>
-          <w:szCs w:val="22"/>
-          <w:lang w:val="es-AR" w:eastAsia="es-AR"/>
-        </w:rPr>
-      </w:pPr>
-      <w:hyperlink w:anchor="_Toc493202256" w:history="1">
-        <w:r>
-          <w:rPr>
-            <w:rFonts w:eastAsiaTheme="minorEastAsia"/>
-            <w:i w:val="0"/>
-            <w:iCs w:val="0"/>
-            <w:sz w:val="22"/>
-            <w:szCs w:val="22"/>
-            <w:lang w:val="es-AR" w:eastAsia="es-AR"/>
-          </w:rPr>
-          <w:t>[CU17 – EscanearCodigoQR]</w:t>
-        </w:r>
-      </w:hyperlink>
-      <w:r>
-        <w:rPr>
-          <w:rFonts w:eastAsiaTheme="minorEastAsia"/>
-          <w:i w:val="0"/>
-          <w:iCs w:val="0"/>
-          <w:noProof/>
-          <w:sz w:val="22"/>
-          <w:szCs w:val="22"/>
-          <w:lang w:val="es-AR" w:eastAsia="es-AR"/>
-        </w:rPr>
-        <w:t xml:space="preserve"> </w:t>
-      </w:r>
-    </w:p>
-    <w:p>
-      <w:pPr>
-        <w:pStyle w:val="TDC2"/>
+        <w:rPr>
+          <w:lang w:eastAsia="es-AR"/>
+        </w:rPr>
+      </w:pPr>
+      <w:r>
+        <w:rPr>
+          <w:lang w:eastAsia="es-AR"/>
+        </w:rPr>
+        <w:lastRenderedPageBreak/>
+        <w:t>Escanear código QR</w:t>
+      </w:r>
+    </w:p>
+    <w:p>
+      <w:pPr>
+        <w:rPr>
+          <w:lang w:eastAsia="es-AR"/>
+        </w:rPr>
+      </w:pPr>
+      <w:r>
+        <w:rPr>
+          <w:lang w:eastAsia="es-AR"/>
+        </w:rPr>
+        <w:t xml:space="preserve">Escenario ABM Ubicación </w:t>
+      </w:r>
+    </w:p>
+    <w:p>
+      <w:pPr>
+        <w:pStyle w:val="Prrafodelista"/>
         <w:numPr>
           <w:ilvl w:val="0"/>
-          <w:numId w:val="21"/>
+          <w:numId w:val="17"/>
         </w:numPr>
-        <w:spacing w:before="0"/>
-        <w:rPr>
-          <w:rFonts w:eastAsiaTheme="minorEastAsia"/>
-          <w:i w:val="0"/>
-          <w:iCs w:val="0"/>
-          <w:noProof/>
-          <w:sz w:val="22"/>
-          <w:szCs w:val="22"/>
-          <w:lang w:val="es-AR" w:eastAsia="es-AR"/>
-        </w:rPr>
-      </w:pPr>
-      <w:hyperlink w:anchor="_Toc493202259" w:history="1">
-        <w:r>
-          <w:rPr>
-            <w:rFonts w:eastAsiaTheme="minorEastAsia"/>
-            <w:i w:val="0"/>
-            <w:iCs w:val="0"/>
-            <w:sz w:val="22"/>
-            <w:szCs w:val="22"/>
-            <w:lang w:val="es-AR" w:eastAsia="es-AR"/>
-          </w:rPr>
-          <w:t>[CU18 – AgregarDescripcion]</w:t>
-        </w:r>
-      </w:hyperlink>
-      <w:r>
-        <w:rPr>
-          <w:rFonts w:eastAsiaTheme="minorEastAsia"/>
-          <w:i w:val="0"/>
-          <w:iCs w:val="0"/>
-          <w:noProof/>
-          <w:sz w:val="22"/>
-          <w:szCs w:val="22"/>
-          <w:lang w:val="es-AR" w:eastAsia="es-AR"/>
-        </w:rPr>
-        <w:t xml:space="preserve"> </w:t>
-      </w:r>
-    </w:p>
-    <w:p>
-      <w:pPr>
-        <w:pStyle w:val="TDC2"/>
+        <w:rPr>
+          <w:lang w:eastAsia="es-AR"/>
+        </w:rPr>
+      </w:pPr>
+      <w:r>
+        <w:rPr>
+          <w:lang w:eastAsia="es-AR"/>
+        </w:rPr>
+        <w:t>Añadir Ubicación</w:t>
+      </w:r>
+    </w:p>
+    <w:p>
+      <w:pPr>
+        <w:pStyle w:val="Prrafodelista"/>
         <w:numPr>
           <w:ilvl w:val="0"/>
-          <w:numId w:val="21"/>
+          <w:numId w:val="17"/>
         </w:numPr>
-        <w:spacing w:before="0"/>
-        <w:rPr>
-          <w:rFonts w:eastAsiaTheme="minorEastAsia"/>
-          <w:i w:val="0"/>
-          <w:iCs w:val="0"/>
-          <w:noProof/>
-          <w:sz w:val="22"/>
-          <w:szCs w:val="22"/>
-          <w:lang w:val="es-AR" w:eastAsia="es-AR"/>
-        </w:rPr>
-      </w:pPr>
-      <w:hyperlink w:anchor="_Toc493202262" w:history="1">
-        <w:r>
-          <w:rPr>
-            <w:rFonts w:eastAsiaTheme="minorEastAsia"/>
-            <w:i w:val="0"/>
-            <w:iCs w:val="0"/>
-            <w:sz w:val="22"/>
-            <w:szCs w:val="22"/>
-            <w:lang w:val="es-AR" w:eastAsia="es-AR"/>
-          </w:rPr>
-          <w:t>[CU19 – AgregarFotografia]</w:t>
-        </w:r>
-      </w:hyperlink>
-      <w:r>
-        <w:rPr>
-          <w:rFonts w:eastAsiaTheme="minorEastAsia"/>
-          <w:i w:val="0"/>
-          <w:iCs w:val="0"/>
-          <w:noProof/>
-          <w:sz w:val="22"/>
-          <w:szCs w:val="22"/>
-          <w:lang w:val="es-AR" w:eastAsia="es-AR"/>
-        </w:rPr>
-        <w:t xml:space="preserve"> </w:t>
-      </w:r>
-    </w:p>
-    <w:p>
-      <w:pPr>
-        <w:pStyle w:val="TDC2"/>
+        <w:rPr>
+          <w:lang w:eastAsia="es-AR"/>
+        </w:rPr>
+      </w:pPr>
+      <w:r>
+        <w:rPr>
+          <w:lang w:eastAsia="es-AR"/>
+        </w:rPr>
+        <w:t>Modificar Ubicación</w:t>
+      </w:r>
+    </w:p>
+    <w:p>
+      <w:pPr>
+        <w:pStyle w:val="Prrafodelista"/>
         <w:numPr>
           <w:ilvl w:val="0"/>
-          <w:numId w:val="21"/>
+          <w:numId w:val="17"/>
         </w:numPr>
-        <w:spacing w:before="0"/>
-        <w:rPr>
-          <w:rFonts w:eastAsiaTheme="minorEastAsia"/>
-          <w:i w:val="0"/>
-          <w:iCs w:val="0"/>
-          <w:noProof/>
-          <w:sz w:val="22"/>
-          <w:szCs w:val="22"/>
-          <w:lang w:val="es-AR" w:eastAsia="es-AR"/>
-        </w:rPr>
-      </w:pPr>
-      <w:hyperlink w:anchor="_Toc493202265" w:history="1">
-        <w:r>
-          <w:rPr>
-            <w:rFonts w:eastAsiaTheme="minorEastAsia"/>
-            <w:i w:val="0"/>
-            <w:iCs w:val="0"/>
-            <w:sz w:val="22"/>
-            <w:szCs w:val="22"/>
-            <w:lang w:val="es-AR" w:eastAsia="es-AR"/>
-          </w:rPr>
-          <w:t>[CU20 – AgregarEmail]</w:t>
-        </w:r>
-      </w:hyperlink>
-      <w:r>
-        <w:rPr>
-          <w:rFonts w:eastAsiaTheme="minorEastAsia"/>
-          <w:i w:val="0"/>
-          <w:iCs w:val="0"/>
-          <w:noProof/>
-          <w:sz w:val="22"/>
-          <w:szCs w:val="22"/>
-          <w:lang w:val="es-AR" w:eastAsia="es-AR"/>
-        </w:rPr>
-        <w:t xml:space="preserve"> </w:t>
-      </w:r>
-    </w:p>
-    <w:p>
-      <w:pPr>
-        <w:pStyle w:val="TDC2"/>
+        <w:rPr>
+          <w:lang w:eastAsia="es-AR"/>
+        </w:rPr>
+      </w:pPr>
+      <w:r>
+        <w:rPr>
+          <w:lang w:eastAsia="es-AR"/>
+        </w:rPr>
+        <w:t>Eliminar Ubicación</w:t>
+      </w:r>
+    </w:p>
+    <w:p>
+      <w:pPr>
+        <w:pStyle w:val="Prrafodelista"/>
         <w:numPr>
           <w:ilvl w:val="0"/>
-          <w:numId w:val="21"/>
+          <w:numId w:val="17"/>
         </w:numPr>
-        <w:spacing w:before="0"/>
-        <w:rPr>
-          <w:rFonts w:eastAsiaTheme="minorEastAsia"/>
-          <w:i w:val="0"/>
-          <w:iCs w:val="0"/>
-          <w:noProof/>
-          <w:sz w:val="22"/>
-          <w:szCs w:val="22"/>
-          <w:lang w:val="es-AR" w:eastAsia="es-AR"/>
-        </w:rPr>
-      </w:pPr>
-      <w:hyperlink w:anchor="_Toc493202268" w:history="1">
-        <w:r>
-          <w:rPr>
-            <w:rFonts w:eastAsiaTheme="minorEastAsia"/>
-            <w:i w:val="0"/>
-            <w:iCs w:val="0"/>
-            <w:sz w:val="22"/>
-            <w:szCs w:val="22"/>
-            <w:lang w:val="es-AR" w:eastAsia="es-AR"/>
-          </w:rPr>
-          <w:t>[CU21 – GeneraEstadistica]</w:t>
-        </w:r>
-      </w:hyperlink>
-      <w:r>
-        <w:rPr>
-          <w:rFonts w:eastAsiaTheme="minorEastAsia"/>
-          <w:i w:val="0"/>
-          <w:iCs w:val="0"/>
-          <w:noProof/>
-          <w:sz w:val="22"/>
-          <w:szCs w:val="22"/>
-          <w:lang w:val="es-AR" w:eastAsia="es-AR"/>
-        </w:rPr>
-        <w:t xml:space="preserve"> </w:t>
-      </w:r>
+        <w:rPr>
+          <w:lang w:eastAsia="es-AR"/>
+        </w:rPr>
+      </w:pPr>
+      <w:proofErr w:type="spellStart"/>
+      <w:r>
+        <w:rPr>
+          <w:lang w:eastAsia="es-AR"/>
+        </w:rPr>
+        <w:t>Login</w:t>
+      </w:r>
+      <w:proofErr w:type="spellEnd"/>
+    </w:p>
+    <w:p>
+      <w:pPr>
+        <w:rPr>
+          <w:lang w:eastAsia="es-AR"/>
+        </w:rPr>
+      </w:pPr>
+      <w:r>
+        <w:rPr>
+          <w:lang w:eastAsia="es-AR"/>
+        </w:rPr>
+        <w:t>Escenario Atender Valoración</w:t>
+      </w:r>
+    </w:p>
+    <w:p>
+      <w:pPr>
+        <w:pStyle w:val="Prrafodelista"/>
+        <w:numPr>
+          <w:ilvl w:val="0"/>
+          <w:numId w:val="17"/>
+        </w:numPr>
+        <w:rPr>
+          <w:lang w:eastAsia="es-AR"/>
+        </w:rPr>
+      </w:pPr>
+      <w:r>
+        <w:rPr>
+          <w:lang w:eastAsia="es-AR"/>
+        </w:rPr>
+        <w:t>Atiende valoración</w:t>
+      </w:r>
+    </w:p>
+    <w:p>
+      <w:pPr>
+        <w:pStyle w:val="Prrafodelista"/>
+        <w:numPr>
+          <w:ilvl w:val="0"/>
+          <w:numId w:val="17"/>
+        </w:numPr>
+        <w:rPr>
+          <w:lang w:eastAsia="es-AR"/>
+        </w:rPr>
+      </w:pPr>
+      <w:r>
+        <w:rPr>
+          <w:lang w:eastAsia="es-AR"/>
+        </w:rPr>
+        <w:t>Realiza devolución</w:t>
+      </w:r>
+    </w:p>
+    <w:p>
+      <w:pPr>
+        <w:pStyle w:val="Prrafodelista"/>
+        <w:numPr>
+          <w:ilvl w:val="0"/>
+          <w:numId w:val="17"/>
+        </w:numPr>
+        <w:rPr>
+          <w:lang w:eastAsia="es-AR"/>
+        </w:rPr>
+      </w:pPr>
+      <w:proofErr w:type="spellStart"/>
+      <w:r>
+        <w:rPr>
+          <w:lang w:eastAsia="es-AR"/>
+        </w:rPr>
+        <w:t>Login</w:t>
+      </w:r>
+      <w:proofErr w:type="spellEnd"/>
+    </w:p>
+    <w:p>
+      <w:pPr>
+        <w:rPr>
+          <w:lang w:eastAsia="es-AR"/>
+        </w:rPr>
+      </w:pPr>
+      <w:r>
+        <w:rPr>
+          <w:lang w:eastAsia="es-AR"/>
+        </w:rPr>
+        <w:t>Escenario Generar Estadísticas</w:t>
+      </w:r>
+    </w:p>
+    <w:p>
+      <w:pPr>
+        <w:pStyle w:val="Prrafodelista"/>
+        <w:numPr>
+          <w:ilvl w:val="0"/>
+          <w:numId w:val="17"/>
+        </w:numPr>
+        <w:rPr>
+          <w:lang w:eastAsia="es-AR"/>
+        </w:rPr>
+      </w:pPr>
+      <w:r>
+        <w:rPr>
+          <w:lang w:eastAsia="es-AR"/>
+        </w:rPr>
+        <w:t>Genera estadística</w:t>
+      </w:r>
+    </w:p>
+    <w:p>
+      <w:pPr>
+        <w:pStyle w:val="Prrafodelista"/>
+        <w:numPr>
+          <w:ilvl w:val="0"/>
+          <w:numId w:val="17"/>
+        </w:numPr>
+        <w:rPr>
+          <w:lang w:eastAsia="es-AR"/>
+        </w:rPr>
+      </w:pPr>
+      <w:proofErr w:type="spellStart"/>
+      <w:r>
+        <w:rPr>
+          <w:lang w:eastAsia="es-AR"/>
+        </w:rPr>
+        <w:t>Login</w:t>
+      </w:r>
+      <w:proofErr w:type="spellEnd"/>
     </w:p>
     <w:p>
       <w:pPr>
         <w:pStyle w:val="PSI-Ttulo1"/>
       </w:pPr>
-      <w:bookmarkStart w:id="10" w:name="_Toc257627936"/>
-      <w:r>
-        <w:lastRenderedPageBreak/>
+      <w:bookmarkStart w:id="10" w:name="_GoBack"/>
+      <w:bookmarkEnd w:id="10"/>
+      <w:r>
         <w:t>Recursos</w:t>
       </w:r>
-      <w:bookmarkEnd w:id="10"/>
+      <w:bookmarkEnd w:id="9"/>
     </w:p>
     <w:p>
       <w:pPr>
@@ -7102,6 +6576,7 @@
           <w:szCs w:val="22"/>
           <w:lang w:val="es-AR"/>
         </w:rPr>
+        <w:lastRenderedPageBreak/>
         <w:tab/>
         <w:t>Se confecciono el documento de modelo de negocio, expresando el estado actual de circuito de comunicación que el proyecto debe mejorar, aunque en principio es casi inexistente.</w:t>
       </w:r>
@@ -7551,7 +7026,6 @@
           <w:szCs w:val="22"/>
           <w:lang w:val="es-AR"/>
         </w:rPr>
-        <w:lastRenderedPageBreak/>
         <w:t>Se creó el modelo de casos de uso preliminar, a partir de definir los actores que interactúan con el sistema y las funciones que este debería brindar, estos datos son recabados de los documentos de entrevista realizados.</w:t>
       </w:r>
     </w:p>
@@ -7963,6 +7437,7 @@
           <w:rFonts w:asciiTheme="minorHAnsi" w:hAnsiTheme="minorHAnsi" w:cstheme="minorHAnsi"/>
           <w:color w:val="92D050"/>
         </w:rPr>
+        <w:lastRenderedPageBreak/>
         <w:t>Estado del repositorio</w:t>
       </w:r>
       <w:bookmarkEnd w:id="15"/>
@@ -12917,7 +12392,7 @@
 </file>
 
 <file path=customXml/itemProps2.xml><?xml version="1.0" encoding="utf-8"?>
-<ds:datastoreItem xmlns:ds="http://schemas.openxmlformats.org/officeDocument/2006/customXml" ds:itemID="{26CAAD64-0731-4EB1-A8D7-CDCAB1F7EF01}">
+<ds:datastoreItem xmlns:ds="http://schemas.openxmlformats.org/officeDocument/2006/customXml" ds:itemID="{B6332D49-93B9-4ABE-A4B3-AD2A4CE95EEE}">
   <ds:schemaRefs>
     <ds:schemaRef ds:uri="http://schemas.openxmlformats.org/officeDocument/2006/bibliography"/>
   </ds:schemaRefs>

</xml_diff>